<commit_message>
modificihe file docx e pdf pasquale
</commit_message>
<xml_diff>
--- a/Valutazione euristica/Tabella Valutazione euristica - Davide Balice.docx
+++ b/Valutazione euristica/Tabella Valutazione euristica - Davide Balice.docx
@@ -85,6 +85,14 @@
         </w:rPr>
         <w:t>)</w:t>
       </w:r>
+      <w:r>
+        <w:rPr>
+          <w:b/>
+          <w:sz w:val="28"/>
+          <w:szCs w:val="28"/>
+        </w:rPr>
+        <w:t xml:space="preserve"> 17/01/2020</w:t>
+      </w:r>
     </w:p>
     <w:p>
       <w:pPr>
@@ -104,17 +112,17 @@
         <w:tblLook w:val="04A0" w:firstRow="1" w:lastRow="0" w:firstColumn="1" w:lastColumn="0" w:noHBand="0" w:noVBand="1"/>
       </w:tblPr>
       <w:tblGrid>
-        <w:gridCol w:w="831"/>
-        <w:gridCol w:w="4477"/>
-        <w:gridCol w:w="1168"/>
-        <w:gridCol w:w="1259"/>
-        <w:gridCol w:w="1168"/>
-        <w:gridCol w:w="725"/>
+        <w:gridCol w:w="918"/>
+        <w:gridCol w:w="4020"/>
+        <w:gridCol w:w="1243"/>
+        <w:gridCol w:w="1407"/>
+        <w:gridCol w:w="1243"/>
+        <w:gridCol w:w="797"/>
       </w:tblGrid>
       <w:tr>
         <w:tc>
           <w:tcPr>
-            <w:tcW w:w="831" w:type="dxa"/>
+            <w:tcW w:w="882" w:type="dxa"/>
           </w:tcPr>
           <w:p>
             <w:pPr>
@@ -132,7 +140,7 @@
         </w:tc>
         <w:tc>
           <w:tcPr>
-            <w:tcW w:w="4477" w:type="dxa"/>
+            <w:tcW w:w="4146" w:type="dxa"/>
           </w:tcPr>
           <w:p>
             <w:pPr>
@@ -150,7 +158,7 @@
         </w:tc>
         <w:tc>
           <w:tcPr>
-            <w:tcW w:w="1168" w:type="dxa"/>
+            <w:tcW w:w="1245" w:type="dxa"/>
           </w:tcPr>
           <w:p>
             <w:pPr>
@@ -168,7 +176,7 @@
         </w:tc>
         <w:tc>
           <w:tcPr>
-            <w:tcW w:w="1259" w:type="dxa"/>
+            <w:tcW w:w="1344" w:type="dxa"/>
           </w:tcPr>
           <w:p>
             <w:pPr>
@@ -186,7 +194,7 @@
         </w:tc>
         <w:tc>
           <w:tcPr>
-            <w:tcW w:w="1168" w:type="dxa"/>
+            <w:tcW w:w="1245" w:type="dxa"/>
           </w:tcPr>
           <w:p>
             <w:pPr>
@@ -204,7 +212,7 @@
         </w:tc>
         <w:tc>
           <w:tcPr>
-            <w:tcW w:w="725" w:type="dxa"/>
+            <w:tcW w:w="766" w:type="dxa"/>
           </w:tcPr>
           <w:p>
             <w:pPr>
@@ -224,7 +232,7 @@
       <w:tr>
         <w:tc>
           <w:tcPr>
-            <w:tcW w:w="831" w:type="dxa"/>
+            <w:tcW w:w="882" w:type="dxa"/>
           </w:tcPr>
           <w:p>
             <w:r>
@@ -234,25 +242,22 @@
         </w:tc>
         <w:tc>
           <w:tcPr>
-            <w:tcW w:w="4477" w:type="dxa"/>
-          </w:tcPr>
-          <w:p>
-            <w:pPr>
-              <w:rPr>
-                <w:u w:val="single"/>
-              </w:rPr>
-            </w:pPr>
-            <w:r>
-              <w:rPr>
-                <w:u w:val="single"/>
-              </w:rPr>
-              <w:t>home</w:t>
-            </w:r>
-          </w:p>
-        </w:tc>
-        <w:tc>
-          <w:tcPr>
-            <w:tcW w:w="1168" w:type="dxa"/>
+            <w:tcW w:w="4146" w:type="dxa"/>
+          </w:tcPr>
+          <w:p>
+            <w:hyperlink r:id="rId5" w:history="1">
+              <w:r>
+                <w:rPr>
+                  <w:rStyle w:val="Collegamentoipertestuale"/>
+                </w:rPr>
+                <w:t>home</w:t>
+              </w:r>
+            </w:hyperlink>
+          </w:p>
+        </w:tc>
+        <w:tc>
+          <w:tcPr>
+            <w:tcW w:w="1245" w:type="dxa"/>
           </w:tcPr>
           <w:p>
             <w:r>
@@ -265,7 +270,7 @@
         </w:tc>
         <w:tc>
           <w:tcPr>
-            <w:tcW w:w="1259" w:type="dxa"/>
+            <w:tcW w:w="1344" w:type="dxa"/>
           </w:tcPr>
           <w:p>
             <w:r>
@@ -275,7 +280,7 @@
         </w:tc>
         <w:tc>
           <w:tcPr>
-            <w:tcW w:w="1168" w:type="dxa"/>
+            <w:tcW w:w="1245" w:type="dxa"/>
           </w:tcPr>
           <w:p>
             <w:r>
@@ -285,7 +290,7 @@
         </w:tc>
         <w:tc>
           <w:tcPr>
-            <w:tcW w:w="725" w:type="dxa"/>
+            <w:tcW w:w="766" w:type="dxa"/>
           </w:tcPr>
           <w:p>
             <w:r>
@@ -297,7 +302,7 @@
       <w:tr>
         <w:tc>
           <w:tcPr>
-            <w:tcW w:w="831" w:type="dxa"/>
+            <w:tcW w:w="882" w:type="dxa"/>
           </w:tcPr>
           <w:p>
             <w:r>
@@ -307,17 +312,22 @@
         </w:tc>
         <w:tc>
           <w:tcPr>
-            <w:tcW w:w="4477" w:type="dxa"/>
-          </w:tcPr>
-          <w:p>
-            <w:r>
-              <w:t>home</w:t>
-            </w:r>
-          </w:p>
-        </w:tc>
-        <w:tc>
-          <w:tcPr>
-            <w:tcW w:w="1168" w:type="dxa"/>
+            <w:tcW w:w="4146" w:type="dxa"/>
+          </w:tcPr>
+          <w:p>
+            <w:hyperlink r:id="rId6" w:history="1">
+              <w:r>
+                <w:rPr>
+                  <w:rStyle w:val="Collegamentoipertestuale"/>
+                </w:rPr>
+                <w:t>home</w:t>
+              </w:r>
+            </w:hyperlink>
+          </w:p>
+        </w:tc>
+        <w:tc>
+          <w:tcPr>
+            <w:tcW w:w="1245" w:type="dxa"/>
           </w:tcPr>
           <w:p>
             <w:pPr>
@@ -338,7 +348,7 @@
         </w:tc>
         <w:tc>
           <w:tcPr>
-            <w:tcW w:w="1259" w:type="dxa"/>
+            <w:tcW w:w="1344" w:type="dxa"/>
           </w:tcPr>
           <w:p>
             <w:r>
@@ -348,7 +358,7 @@
         </w:tc>
         <w:tc>
           <w:tcPr>
-            <w:tcW w:w="1168" w:type="dxa"/>
+            <w:tcW w:w="1245" w:type="dxa"/>
           </w:tcPr>
           <w:p>
             <w:r>
@@ -358,7 +368,7 @@
         </w:tc>
         <w:tc>
           <w:tcPr>
-            <w:tcW w:w="725" w:type="dxa"/>
+            <w:tcW w:w="766" w:type="dxa"/>
           </w:tcPr>
           <w:p>
             <w:r>
@@ -370,7 +380,7 @@
       <w:tr>
         <w:tc>
           <w:tcPr>
-            <w:tcW w:w="831" w:type="dxa"/>
+            <w:tcW w:w="882" w:type="dxa"/>
           </w:tcPr>
           <w:p>
             <w:r>
@@ -380,17 +390,22 @@
         </w:tc>
         <w:tc>
           <w:tcPr>
-            <w:tcW w:w="4477" w:type="dxa"/>
-          </w:tcPr>
-          <w:p>
-            <w:r>
-              <w:t>home</w:t>
-            </w:r>
-          </w:p>
-        </w:tc>
-        <w:tc>
-          <w:tcPr>
-            <w:tcW w:w="1168" w:type="dxa"/>
+            <w:tcW w:w="4146" w:type="dxa"/>
+          </w:tcPr>
+          <w:p>
+            <w:hyperlink r:id="rId7" w:history="1">
+              <w:r>
+                <w:rPr>
+                  <w:rStyle w:val="Collegamentoipertestuale"/>
+                </w:rPr>
+                <w:t>home</w:t>
+              </w:r>
+            </w:hyperlink>
+          </w:p>
+        </w:tc>
+        <w:tc>
+          <w:tcPr>
+            <w:tcW w:w="1245" w:type="dxa"/>
           </w:tcPr>
           <w:p>
             <w:r>
@@ -400,7 +415,7 @@
         </w:tc>
         <w:tc>
           <w:tcPr>
-            <w:tcW w:w="1259" w:type="dxa"/>
+            <w:tcW w:w="1344" w:type="dxa"/>
           </w:tcPr>
           <w:p>
             <w:r>
@@ -410,7 +425,7 @@
         </w:tc>
         <w:tc>
           <w:tcPr>
-            <w:tcW w:w="1168" w:type="dxa"/>
+            <w:tcW w:w="1245" w:type="dxa"/>
           </w:tcPr>
           <w:p>
             <w:r>
@@ -426,7 +441,7 @@
         </w:tc>
         <w:tc>
           <w:tcPr>
-            <w:tcW w:w="725" w:type="dxa"/>
+            <w:tcW w:w="766" w:type="dxa"/>
           </w:tcPr>
           <w:p>
             <w:r>
@@ -438,7 +453,7 @@
       <w:tr>
         <w:tc>
           <w:tcPr>
-            <w:tcW w:w="831" w:type="dxa"/>
+            <w:tcW w:w="882" w:type="dxa"/>
           </w:tcPr>
           <w:p>
             <w:r>
@@ -448,17 +463,22 @@
         </w:tc>
         <w:tc>
           <w:tcPr>
-            <w:tcW w:w="4477" w:type="dxa"/>
-          </w:tcPr>
-          <w:p>
-            <w:r>
-              <w:t>Home</w:t>
-            </w:r>
-          </w:p>
-        </w:tc>
-        <w:tc>
-          <w:tcPr>
-            <w:tcW w:w="1168" w:type="dxa"/>
+            <w:tcW w:w="4146" w:type="dxa"/>
+          </w:tcPr>
+          <w:p>
+            <w:hyperlink r:id="rId8" w:history="1">
+              <w:r>
+                <w:rPr>
+                  <w:rStyle w:val="Collegamentoipertestuale"/>
+                </w:rPr>
+                <w:t>home</w:t>
+              </w:r>
+            </w:hyperlink>
+          </w:p>
+        </w:tc>
+        <w:tc>
+          <w:tcPr>
+            <w:tcW w:w="1245" w:type="dxa"/>
           </w:tcPr>
           <w:p>
             <w:r>
@@ -468,7 +488,7 @@
         </w:tc>
         <w:tc>
           <w:tcPr>
-            <w:tcW w:w="1259" w:type="dxa"/>
+            <w:tcW w:w="1344" w:type="dxa"/>
           </w:tcPr>
           <w:p>
             <w:r>
@@ -478,7 +498,7 @@
         </w:tc>
         <w:tc>
           <w:tcPr>
-            <w:tcW w:w="1168" w:type="dxa"/>
+            <w:tcW w:w="1245" w:type="dxa"/>
           </w:tcPr>
           <w:p>
             <w:r>
@@ -488,7 +508,7 @@
         </w:tc>
         <w:tc>
           <w:tcPr>
-            <w:tcW w:w="725" w:type="dxa"/>
+            <w:tcW w:w="766" w:type="dxa"/>
           </w:tcPr>
           <w:p>
             <w:r>
@@ -500,7 +520,7 @@
       <w:tr>
         <w:tc>
           <w:tcPr>
-            <w:tcW w:w="831" w:type="dxa"/>
+            <w:tcW w:w="882" w:type="dxa"/>
           </w:tcPr>
           <w:p>
             <w:r>
@@ -510,17 +530,22 @@
         </w:tc>
         <w:tc>
           <w:tcPr>
-            <w:tcW w:w="4477" w:type="dxa"/>
-          </w:tcPr>
-          <w:p>
-            <w:r>
-              <w:t>Home</w:t>
-            </w:r>
-          </w:p>
-        </w:tc>
-        <w:tc>
-          <w:tcPr>
-            <w:tcW w:w="1168" w:type="dxa"/>
+            <w:tcW w:w="4146" w:type="dxa"/>
+          </w:tcPr>
+          <w:p>
+            <w:hyperlink r:id="rId9" w:history="1">
+              <w:r>
+                <w:rPr>
+                  <w:rStyle w:val="Collegamentoipertestuale"/>
+                </w:rPr>
+                <w:t>home</w:t>
+              </w:r>
+            </w:hyperlink>
+          </w:p>
+        </w:tc>
+        <w:tc>
+          <w:tcPr>
+            <w:tcW w:w="1245" w:type="dxa"/>
           </w:tcPr>
           <w:p>
             <w:r>
@@ -530,7 +555,7 @@
         </w:tc>
         <w:tc>
           <w:tcPr>
-            <w:tcW w:w="1259" w:type="dxa"/>
+            <w:tcW w:w="1344" w:type="dxa"/>
           </w:tcPr>
           <w:p>
             <w:r>
@@ -540,7 +565,7 @@
         </w:tc>
         <w:tc>
           <w:tcPr>
-            <w:tcW w:w="1168" w:type="dxa"/>
+            <w:tcW w:w="1245" w:type="dxa"/>
           </w:tcPr>
           <w:p>
             <w:r>
@@ -550,7 +575,7 @@
         </w:tc>
         <w:tc>
           <w:tcPr>
-            <w:tcW w:w="725" w:type="dxa"/>
+            <w:tcW w:w="766" w:type="dxa"/>
           </w:tcPr>
           <w:p>
             <w:r>
@@ -565,7 +590,7 @@
         </w:trPr>
         <w:tc>
           <w:tcPr>
-            <w:tcW w:w="831" w:type="dxa"/>
+            <w:tcW w:w="882" w:type="dxa"/>
           </w:tcPr>
           <w:p>
             <w:r>
@@ -575,555 +600,63 @@
         </w:tc>
         <w:tc>
           <w:tcPr>
-            <w:tcW w:w="4477" w:type="dxa"/>
+            <w:tcW w:w="4146" w:type="dxa"/>
           </w:tcPr>
           <w:p>
             <w:pPr>
               <w:jc w:val="both"/>
             </w:pPr>
-            <w:hyperlink r:id="rId5" w:history="1">
-              <w:r>
-                <w:rPr>
-                  <w:rStyle w:val="Collegamentoipertestuale"/>
-                </w:rPr>
-                <w:t>https://www.comune.bisceglie.bt.it/istituzionale/il-comune</w:t>
-              </w:r>
-            </w:hyperlink>
-          </w:p>
-        </w:tc>
-        <w:tc>
-          <w:tcPr>
-            <w:tcW w:w="1168" w:type="dxa"/>
-          </w:tcPr>
-          <w:p>
-            <w:r>
-              <w:t xml:space="preserve">Troppi link presentati in un </w:t>
-            </w:r>
-            <w:r>
-              <w:lastRenderedPageBreak/>
-              <w:t>unico elenco</w:t>
-            </w:r>
-          </w:p>
-        </w:tc>
-        <w:tc>
-          <w:tcPr>
-            <w:tcW w:w="1259" w:type="dxa"/>
-          </w:tcPr>
-          <w:p>
-            <w:r>
-              <w:lastRenderedPageBreak/>
-              <w:t xml:space="preserve">Riconoscimento piuttosto che </w:t>
-            </w:r>
-            <w:r>
-              <w:lastRenderedPageBreak/>
-              <w:t>memorizzazione</w:t>
-            </w:r>
-          </w:p>
-        </w:tc>
-        <w:tc>
-          <w:tcPr>
-            <w:tcW w:w="1168" w:type="dxa"/>
-          </w:tcPr>
-          <w:p>
-            <w:r>
-              <w:lastRenderedPageBreak/>
-              <w:t xml:space="preserve">Presentare i link come un elenco </w:t>
-            </w:r>
-            <w:r>
-              <w:lastRenderedPageBreak/>
-              <w:t>verticale suddiviso in aree tematiche</w:t>
-            </w:r>
-          </w:p>
-        </w:tc>
-        <w:tc>
-          <w:tcPr>
-            <w:tcW w:w="725" w:type="dxa"/>
-          </w:tcPr>
-          <w:p>
-            <w:r>
-              <w:lastRenderedPageBreak/>
-              <w:t>3</w:t>
-            </w:r>
-          </w:p>
-        </w:tc>
-      </w:tr>
-      <w:tr>
-        <w:tc>
-          <w:tcPr>
-            <w:tcW w:w="831" w:type="dxa"/>
-          </w:tcPr>
-          <w:p>
-            <w:r>
-              <w:t>7</w:t>
-            </w:r>
-          </w:p>
-        </w:tc>
-        <w:tc>
-          <w:tcPr>
-            <w:tcW w:w="4477" w:type="dxa"/>
-          </w:tcPr>
-          <w:p>
-            <w:hyperlink r:id="rId6" w:history="1">
-              <w:r>
-                <w:rPr>
-                  <w:rStyle w:val="Collegamentoipertestuale"/>
-                </w:rPr>
-                <w:t>https://www.comune.bisceglie.bt.it/istituzionale/archivio-documentale?date_filter%5Bvalue%5D%5Byear%5D=</w:t>
-              </w:r>
-            </w:hyperlink>
-          </w:p>
-        </w:tc>
-        <w:tc>
-          <w:tcPr>
-            <w:tcW w:w="1168" w:type="dxa"/>
-          </w:tcPr>
-          <w:p>
-            <w:r>
-              <w:t>Non sono presenti tutti i moduli</w:t>
-            </w:r>
-            <w:r>
-              <w:t xml:space="preserve"> (es: pass </w:t>
-            </w:r>
-            <w:proofErr w:type="spellStart"/>
-            <w:r>
-              <w:t>ztl</w:t>
-            </w:r>
-            <w:proofErr w:type="spellEnd"/>
-            <w:r>
-              <w:t>)</w:t>
-            </w:r>
-          </w:p>
-        </w:tc>
-        <w:tc>
-          <w:tcPr>
-            <w:tcW w:w="1259" w:type="dxa"/>
-          </w:tcPr>
-          <w:p>
-            <w:r>
-              <w:t>?</w:t>
-            </w:r>
-          </w:p>
-        </w:tc>
-        <w:tc>
-          <w:tcPr>
-            <w:tcW w:w="1168" w:type="dxa"/>
-          </w:tcPr>
-          <w:p>
-            <w:r>
-              <w:t>Inserire tutti i moduli</w:t>
-            </w:r>
-          </w:p>
-        </w:tc>
-        <w:tc>
-          <w:tcPr>
-            <w:tcW w:w="725" w:type="dxa"/>
-          </w:tcPr>
-          <w:p>
-            <w:r>
-              <w:t>5</w:t>
-            </w:r>
-          </w:p>
-        </w:tc>
-      </w:tr>
-      <w:tr>
-        <w:tc>
-          <w:tcPr>
-            <w:tcW w:w="831" w:type="dxa"/>
-          </w:tcPr>
-          <w:p>
-            <w:r>
-              <w:t>8</w:t>
-            </w:r>
-          </w:p>
-        </w:tc>
-        <w:tc>
-          <w:tcPr>
-            <w:tcW w:w="4477" w:type="dxa"/>
-          </w:tcPr>
-          <w:p>
-            <w:hyperlink r:id="rId7" w:history="1">
-              <w:r>
-                <w:rPr>
-                  <w:rStyle w:val="Collegamentoipertestuale"/>
-                </w:rPr>
-                <w:t>https://www.comune.bisceglie.bt.it/istituzionale/archivio-documentale?date_filter%5Bvalue%5D%5Byear%5D=</w:t>
-              </w:r>
-            </w:hyperlink>
-          </w:p>
-        </w:tc>
-        <w:tc>
-          <w:tcPr>
-            <w:tcW w:w="1168" w:type="dxa"/>
-          </w:tcPr>
-          <w:p>
-            <w:r>
-              <w:t xml:space="preserve">Il </w:t>
-            </w:r>
-            <w:proofErr w:type="spellStart"/>
-            <w:r>
-              <w:t>tooltip</w:t>
-            </w:r>
-            <w:proofErr w:type="spellEnd"/>
-            <w:r>
-              <w:t xml:space="preserve"> e l’etichetta del link non coincidono con il titolo della pagina di destinazione</w:t>
-            </w:r>
-          </w:p>
-        </w:tc>
-        <w:tc>
-          <w:tcPr>
-            <w:tcW w:w="1259" w:type="dxa"/>
-          </w:tcPr>
-          <w:p>
-            <w:r>
-              <w:t>Coerenza e standard</w:t>
-            </w:r>
-          </w:p>
-        </w:tc>
-        <w:tc>
-          <w:tcPr>
-            <w:tcW w:w="1168" w:type="dxa"/>
-          </w:tcPr>
-          <w:p>
-            <w:r>
-              <w:t xml:space="preserve">Modificare il titolo della pagina in </w:t>
-            </w:r>
-            <w:r>
-              <w:t xml:space="preserve">“Archivio Moduli” </w:t>
-            </w:r>
-          </w:p>
-        </w:tc>
-        <w:tc>
-          <w:tcPr>
-            <w:tcW w:w="725" w:type="dxa"/>
-          </w:tcPr>
-          <w:p>
-            <w:r>
-              <w:t>1</w:t>
-            </w:r>
-          </w:p>
-        </w:tc>
-      </w:tr>
-      <w:tr>
-        <w:tc>
-          <w:tcPr>
-            <w:tcW w:w="831" w:type="dxa"/>
-          </w:tcPr>
-          <w:p>
-            <w:r>
-              <w:t>9</w:t>
-            </w:r>
-          </w:p>
-        </w:tc>
-        <w:tc>
-          <w:tcPr>
-            <w:tcW w:w="4477" w:type="dxa"/>
-          </w:tcPr>
-          <w:p>
-            <w:hyperlink r:id="rId8" w:history="1">
-              <w:r>
-                <w:rPr>
-                  <w:rStyle w:val="Collegamentoipertestuale"/>
-                </w:rPr>
-                <w:t>https://www.comune.bisceglie.bt.it/istituzionale/concorso/proroga-scadenza-avviso-mobilita-dirigente-rip-amministrativa-e-istr</w:t>
-              </w:r>
-            </w:hyperlink>
-          </w:p>
-        </w:tc>
-        <w:tc>
-          <w:tcPr>
-            <w:tcW w:w="1168" w:type="dxa"/>
-          </w:tcPr>
-          <w:p>
-            <w:r>
-              <w:t>Mancanza data ultimo aggiornamento della pagina</w:t>
-            </w:r>
-          </w:p>
-        </w:tc>
-        <w:tc>
-          <w:tcPr>
-            <w:tcW w:w="1259" w:type="dxa"/>
-          </w:tcPr>
-          <w:p>
-            <w:r>
-              <w:t>Visibilità dello stato del sistema</w:t>
-            </w:r>
-          </w:p>
-        </w:tc>
-        <w:tc>
-          <w:tcPr>
-            <w:tcW w:w="1168" w:type="dxa"/>
-          </w:tcPr>
-          <w:p>
-            <w:r>
-              <w:t>Aggiungere l’ultimo aggiornamento a quella pagina</w:t>
-            </w:r>
-          </w:p>
-        </w:tc>
-        <w:tc>
-          <w:tcPr>
-            <w:tcW w:w="725" w:type="dxa"/>
-          </w:tcPr>
-          <w:p>
-            <w:r>
-              <w:t>3</w:t>
-            </w:r>
-          </w:p>
-        </w:tc>
-      </w:tr>
-      <w:tr>
-        <w:tc>
-          <w:tcPr>
-            <w:tcW w:w="831" w:type="dxa"/>
-          </w:tcPr>
-          <w:p>
-            <w:r>
-              <w:t>10</w:t>
-            </w:r>
-          </w:p>
-        </w:tc>
-        <w:tc>
-          <w:tcPr>
-            <w:tcW w:w="4477" w:type="dxa"/>
-          </w:tcPr>
-          <w:p>
-            <w:hyperlink r:id="rId9" w:history="1">
-              <w:r>
-                <w:rPr>
-                  <w:rStyle w:val="Collegamentoipertestuale"/>
-                </w:rPr>
-                <w:t>https://www.comune.bisceglie.bt.it/istituzionale/statuto-e-regolamenti</w:t>
-              </w:r>
-            </w:hyperlink>
-          </w:p>
-        </w:tc>
-        <w:tc>
-          <w:tcPr>
-            <w:tcW w:w="1168" w:type="dxa"/>
-          </w:tcPr>
-          <w:p>
-            <w:r>
-              <w:t xml:space="preserve">Troppi link presentati in maniera pesante su più pagine </w:t>
-            </w:r>
-          </w:p>
-        </w:tc>
-        <w:tc>
-          <w:tcPr>
-            <w:tcW w:w="1259" w:type="dxa"/>
-          </w:tcPr>
-          <w:p>
-            <w:r>
-              <w:t>Riconoscimento piuttosto di memorizzazione</w:t>
-            </w:r>
-          </w:p>
-        </w:tc>
-        <w:tc>
-          <w:tcPr>
-            <w:tcW w:w="1168" w:type="dxa"/>
-          </w:tcPr>
-          <w:p>
-            <w:r>
-              <w:t>Distribuire i link su una pagina suddivisa in aree di interesse</w:t>
-            </w:r>
-          </w:p>
-        </w:tc>
-        <w:tc>
-          <w:tcPr>
-            <w:tcW w:w="725" w:type="dxa"/>
-          </w:tcPr>
-          <w:p>
-            <w:r>
-              <w:t>3</w:t>
-            </w:r>
-          </w:p>
-        </w:tc>
-      </w:tr>
-      <w:tr>
-        <w:tc>
-          <w:tcPr>
-            <w:tcW w:w="831" w:type="dxa"/>
-          </w:tcPr>
-          <w:p>
-            <w:r>
-              <w:t>11</w:t>
-            </w:r>
-          </w:p>
-        </w:tc>
-        <w:tc>
-          <w:tcPr>
-            <w:tcW w:w="4477" w:type="dxa"/>
-          </w:tcPr>
-          <w:p>
-            <w:r>
-              <w:t>home</w:t>
-            </w:r>
-          </w:p>
-        </w:tc>
-        <w:tc>
-          <w:tcPr>
-            <w:tcW w:w="1168" w:type="dxa"/>
-          </w:tcPr>
-          <w:p>
-            <w:r>
-              <w:t>Pulsante IAT è porta fuori dal sito del comune, ma ha le stesse caratteristiche degli altri</w:t>
-            </w:r>
-          </w:p>
-        </w:tc>
-        <w:tc>
-          <w:tcPr>
-            <w:tcW w:w="1259" w:type="dxa"/>
-          </w:tcPr>
-          <w:p>
-            <w:r>
-              <w:t>Riconoscimento piuttosto di memorizzazione</w:t>
-            </w:r>
-          </w:p>
-        </w:tc>
-        <w:tc>
-          <w:tcPr>
-            <w:tcW w:w="1168" w:type="dxa"/>
-          </w:tcPr>
-          <w:p>
-            <w:r>
-              <w:t>Distinguere il pulsante perché porta fuori dal sito del comune</w:t>
-            </w:r>
-          </w:p>
-        </w:tc>
-        <w:tc>
-          <w:tcPr>
-            <w:tcW w:w="725" w:type="dxa"/>
-          </w:tcPr>
-          <w:p>
-            <w:r>
-              <w:t>2</w:t>
-            </w:r>
-          </w:p>
-        </w:tc>
-      </w:tr>
-      <w:tr>
-        <w:tc>
-          <w:tcPr>
-            <w:tcW w:w="831" w:type="dxa"/>
-          </w:tcPr>
-          <w:p>
-            <w:r>
-              <w:t>12</w:t>
-            </w:r>
-          </w:p>
-        </w:tc>
-        <w:tc>
-          <w:tcPr>
-            <w:tcW w:w="4477" w:type="dxa"/>
-          </w:tcPr>
-          <w:p>
-            <w:r>
-              <w:t>Home</w:t>
-            </w:r>
-          </w:p>
-        </w:tc>
-        <w:tc>
-          <w:tcPr>
-            <w:tcW w:w="1168" w:type="dxa"/>
-          </w:tcPr>
-          <w:p>
-            <w:r>
-              <w:t>Il sito a cui porta il pulsante IAT non è funzionante</w:t>
-            </w:r>
-          </w:p>
-        </w:tc>
-        <w:tc>
-          <w:tcPr>
-            <w:tcW w:w="1259" w:type="dxa"/>
-          </w:tcPr>
-          <w:p>
-            <w:r>
-              <w:t xml:space="preserve">Prevenzione di errori </w:t>
-            </w:r>
-          </w:p>
-        </w:tc>
-        <w:tc>
-          <w:tcPr>
-            <w:tcW w:w="1168" w:type="dxa"/>
-          </w:tcPr>
-          <w:p>
-            <w:r>
-              <w:t>Portare online il sito a cui porta il pulsante</w:t>
-            </w:r>
-          </w:p>
-        </w:tc>
-        <w:tc>
-          <w:tcPr>
-            <w:tcW w:w="725" w:type="dxa"/>
-          </w:tcPr>
-          <w:p>
-            <w:r>
-              <w:t>4</w:t>
-            </w:r>
-          </w:p>
-        </w:tc>
-      </w:tr>
-      <w:tr>
-        <w:tc>
-          <w:tcPr>
-            <w:tcW w:w="831" w:type="dxa"/>
-          </w:tcPr>
-          <w:p>
-            <w:r>
-              <w:lastRenderedPageBreak/>
-              <w:t>13</w:t>
-            </w:r>
-          </w:p>
-        </w:tc>
-        <w:tc>
-          <w:tcPr>
-            <w:tcW w:w="4477" w:type="dxa"/>
-          </w:tcPr>
-          <w:p>
             <w:hyperlink r:id="rId10" w:history="1">
               <w:r>
                 <w:rPr>
                   <w:rStyle w:val="Collegamentoipertestuale"/>
                 </w:rPr>
-                <w:t>https://www.comune.bisceglie.bt.it/pagine/servizi-ed-utilita</w:t>
+                <w:t>/istituzionale/il-comune</w:t>
               </w:r>
             </w:hyperlink>
           </w:p>
         </w:tc>
         <w:tc>
           <w:tcPr>
-            <w:tcW w:w="1168" w:type="dxa"/>
-          </w:tcPr>
-          <w:p>
-            <w:r>
-              <w:t>Pulsante IAT incoerente per stile e destinazione</w:t>
-            </w:r>
-          </w:p>
-        </w:tc>
-        <w:tc>
-          <w:tcPr>
-            <w:tcW w:w="1259" w:type="dxa"/>
-          </w:tcPr>
-          <w:p>
-            <w:r>
-              <w:t>Coerenza e standard</w:t>
-            </w:r>
-          </w:p>
-        </w:tc>
-        <w:tc>
-          <w:tcPr>
-            <w:tcW w:w="1168" w:type="dxa"/>
-          </w:tcPr>
-          <w:p>
-            <w:r>
-              <w:t>Far portare tutti dello IAT alla stessa pagina</w:t>
-            </w:r>
-          </w:p>
-        </w:tc>
-        <w:tc>
-          <w:tcPr>
-            <w:tcW w:w="725" w:type="dxa"/>
-          </w:tcPr>
-          <w:p>
-            <w:r>
+            <w:tcW w:w="1245" w:type="dxa"/>
+          </w:tcPr>
+          <w:p>
+            <w:r>
+              <w:t>Troppi link presentati in un unico elenco</w:t>
+            </w:r>
+          </w:p>
+        </w:tc>
+        <w:tc>
+          <w:tcPr>
+            <w:tcW w:w="1344" w:type="dxa"/>
+          </w:tcPr>
+          <w:p>
+            <w:r>
+              <w:t>Riconoscimento piuttosto che memorizzazione</w:t>
+            </w:r>
+          </w:p>
+        </w:tc>
+        <w:tc>
+          <w:tcPr>
+            <w:tcW w:w="1245" w:type="dxa"/>
+          </w:tcPr>
+          <w:p>
+            <w:r>
+              <w:t xml:space="preserve">Presentare i link come un elenco verticale suddiviso </w:t>
+            </w:r>
+            <w:r>
+              <w:lastRenderedPageBreak/>
+              <w:t>in aree tematiche</w:t>
+            </w:r>
+          </w:p>
+        </w:tc>
+        <w:tc>
+          <w:tcPr>
+            <w:tcW w:w="766" w:type="dxa"/>
+          </w:tcPr>
+          <w:p>
+            <w:r>
+              <w:lastRenderedPageBreak/>
               <w:t>3</w:t>
             </w:r>
           </w:p>
@@ -1132,17 +665,17 @@
       <w:tr>
         <w:tc>
           <w:tcPr>
-            <w:tcW w:w="831" w:type="dxa"/>
-          </w:tcPr>
-          <w:p>
-            <w:r>
-              <w:t>14</w:t>
-            </w:r>
-          </w:p>
-        </w:tc>
-        <w:tc>
-          <w:tcPr>
-            <w:tcW w:w="4477" w:type="dxa"/>
+            <w:tcW w:w="882" w:type="dxa"/>
+          </w:tcPr>
+          <w:p>
+            <w:r>
+              <w:t>7</w:t>
+            </w:r>
+          </w:p>
+        </w:tc>
+        <w:tc>
+          <w:tcPr>
+            <w:tcW w:w="4146" w:type="dxa"/>
           </w:tcPr>
           <w:p>
             <w:hyperlink r:id="rId11" w:history="1">
@@ -1150,48 +683,51 @@
                 <w:rPr>
                   <w:rStyle w:val="Collegamentoipertestuale"/>
                 </w:rPr>
-                <w:t>https://www.comune.bisceglie.bt.it/pagine/conoscere-il-territorio</w:t>
+                <w:t>/istituzionale/archivio-documentale?date_filter%5Bvalue%5D%5Byear%5D=</w:t>
               </w:r>
             </w:hyperlink>
           </w:p>
         </w:tc>
         <w:tc>
           <w:tcPr>
-            <w:tcW w:w="1168" w:type="dxa"/>
-          </w:tcPr>
-          <w:p>
-            <w:r>
-              <w:t>Non si percepiscono i link nella colonna destra del sito</w:t>
-            </w:r>
-          </w:p>
-        </w:tc>
-        <w:tc>
-          <w:tcPr>
-            <w:tcW w:w="1259" w:type="dxa"/>
-          </w:tcPr>
-          <w:p>
-            <w:r>
-              <w:t>Visibilità dello stato del sistema</w:t>
-            </w:r>
-          </w:p>
-        </w:tc>
-        <w:tc>
-          <w:tcPr>
-            <w:tcW w:w="1168" w:type="dxa"/>
-          </w:tcPr>
-          <w:p>
-            <w:r>
-              <w:t>Evidenziare meglio i link sulla destra</w:t>
-            </w:r>
-          </w:p>
-        </w:tc>
-        <w:tc>
-          <w:tcPr>
-            <w:tcW w:w="725" w:type="dxa"/>
-          </w:tcPr>
-          <w:p>
-            <w:r>
-              <w:t>4</w:t>
+            <w:tcW w:w="1245" w:type="dxa"/>
+          </w:tcPr>
+          <w:p>
+            <w:r>
+              <w:t>Non sono presenti tutti i moduli</w:t>
+            </w:r>
+            <w:r>
+              <w:t xml:space="preserve"> (es: pass ztl)</w:t>
+            </w:r>
+          </w:p>
+        </w:tc>
+        <w:tc>
+          <w:tcPr>
+            <w:tcW w:w="1344" w:type="dxa"/>
+          </w:tcPr>
+          <w:p>
+            <w:r>
+              <w:t>?</w:t>
+            </w:r>
+          </w:p>
+        </w:tc>
+        <w:tc>
+          <w:tcPr>
+            <w:tcW w:w="1245" w:type="dxa"/>
+          </w:tcPr>
+          <w:p>
+            <w:r>
+              <w:t>Inserire tutti i moduli</w:t>
+            </w:r>
+          </w:p>
+        </w:tc>
+        <w:tc>
+          <w:tcPr>
+            <w:tcW w:w="766" w:type="dxa"/>
+          </w:tcPr>
+          <w:p>
+            <w:r>
+              <w:t>5</w:t>
             </w:r>
           </w:p>
         </w:tc>
@@ -1199,17 +735,17 @@
       <w:tr>
         <w:tc>
           <w:tcPr>
-            <w:tcW w:w="831" w:type="dxa"/>
-          </w:tcPr>
-          <w:p>
-            <w:r>
-              <w:t>15</w:t>
-            </w:r>
-          </w:p>
-        </w:tc>
-        <w:tc>
-          <w:tcPr>
-            <w:tcW w:w="4477" w:type="dxa"/>
+            <w:tcW w:w="882" w:type="dxa"/>
+          </w:tcPr>
+          <w:p>
+            <w:r>
+              <w:t>8</w:t>
+            </w:r>
+          </w:p>
+        </w:tc>
+        <w:tc>
+          <w:tcPr>
+            <w:tcW w:w="4146" w:type="dxa"/>
           </w:tcPr>
           <w:p>
             <w:hyperlink r:id="rId12" w:history="1">
@@ -1217,48 +753,51 @@
                 <w:rPr>
                   <w:rStyle w:val="Collegamentoipertestuale"/>
                 </w:rPr>
-                <w:t>https://www.comune.bisceglie.bt.it/pagine/conoscere-il-territorio</w:t>
+                <w:t>/istituzionale/archivio-documentale?date_filter%5Bvalue%5D%5Byear%5D=</w:t>
               </w:r>
             </w:hyperlink>
           </w:p>
         </w:tc>
         <w:tc>
           <w:tcPr>
-            <w:tcW w:w="1168" w:type="dxa"/>
-          </w:tcPr>
-          <w:p>
-            <w:r>
-              <w:t>La pagina è succinta</w:t>
-            </w:r>
-          </w:p>
-        </w:tc>
-        <w:tc>
-          <w:tcPr>
-            <w:tcW w:w="1259" w:type="dxa"/>
-          </w:tcPr>
-          <w:p>
-            <w:r>
-              <w:t>Design estetico e minimalista</w:t>
-            </w:r>
-          </w:p>
-        </w:tc>
-        <w:tc>
-          <w:tcPr>
-            <w:tcW w:w="1168" w:type="dxa"/>
-          </w:tcPr>
-          <w:p>
-            <w:r>
-              <w:t>Rendere i paragrafi espandibili</w:t>
-            </w:r>
-          </w:p>
-        </w:tc>
-        <w:tc>
-          <w:tcPr>
-            <w:tcW w:w="725" w:type="dxa"/>
-          </w:tcPr>
-          <w:p>
-            <w:r>
-              <w:t>2</w:t>
+            <w:tcW w:w="1245" w:type="dxa"/>
+          </w:tcPr>
+          <w:p>
+            <w:r>
+              <w:t>Il tooltip e l’etichetta del link non coincidono con il titolo della pagina di destinazione</w:t>
+            </w:r>
+          </w:p>
+        </w:tc>
+        <w:tc>
+          <w:tcPr>
+            <w:tcW w:w="1344" w:type="dxa"/>
+          </w:tcPr>
+          <w:p>
+            <w:r>
+              <w:t>Coerenza e standard</w:t>
+            </w:r>
+          </w:p>
+        </w:tc>
+        <w:tc>
+          <w:tcPr>
+            <w:tcW w:w="1245" w:type="dxa"/>
+          </w:tcPr>
+          <w:p>
+            <w:r>
+              <w:t xml:space="preserve">Modificare il titolo della pagina in </w:t>
+            </w:r>
+            <w:r>
+              <w:t xml:space="preserve">“Archivio Moduli” </w:t>
+            </w:r>
+          </w:p>
+        </w:tc>
+        <w:tc>
+          <w:tcPr>
+            <w:tcW w:w="766" w:type="dxa"/>
+          </w:tcPr>
+          <w:p>
+            <w:r>
+              <w:t>1</w:t>
             </w:r>
           </w:p>
         </w:tc>
@@ -1266,17 +805,17 @@
       <w:tr>
         <w:tc>
           <w:tcPr>
-            <w:tcW w:w="831" w:type="dxa"/>
-          </w:tcPr>
-          <w:p>
-            <w:r>
-              <w:t>16</w:t>
-            </w:r>
-          </w:p>
-        </w:tc>
-        <w:tc>
-          <w:tcPr>
-            <w:tcW w:w="4477" w:type="dxa"/>
+            <w:tcW w:w="882" w:type="dxa"/>
+          </w:tcPr>
+          <w:p>
+            <w:r>
+              <w:t>9</w:t>
+            </w:r>
+          </w:p>
+        </w:tc>
+        <w:tc>
+          <w:tcPr>
+            <w:tcW w:w="4146" w:type="dxa"/>
           </w:tcPr>
           <w:p>
             <w:hyperlink r:id="rId13" w:history="1">
@@ -1284,53 +823,44 @@
                 <w:rPr>
                   <w:rStyle w:val="Collegamentoipertestuale"/>
                 </w:rPr>
-                <w:t>https://www.comune.bisceglie.bt.it/pagine/tradizioni-e-folclore</w:t>
+                <w:t>/istituzionale/statuto-e-regolamenti</w:t>
               </w:r>
             </w:hyperlink>
           </w:p>
         </w:tc>
         <w:tc>
           <w:tcPr>
-            <w:tcW w:w="1168" w:type="dxa"/>
-          </w:tcPr>
-          <w:p>
-            <w:r>
-              <w:t>Le briciole di pane non sono ben chiare</w:t>
-            </w:r>
-            <w:r>
-              <w:t>, vi è una doppia lettura</w:t>
-            </w:r>
-            <w:r>
-              <w:t xml:space="preserve"> </w:t>
-            </w:r>
-          </w:p>
-        </w:tc>
-        <w:tc>
-          <w:tcPr>
-            <w:tcW w:w="1259" w:type="dxa"/>
-          </w:tcPr>
-          <w:p>
-            <w:r>
-              <w:t>Controllo da parte dell'utente e sua libertà</w:t>
-            </w:r>
-          </w:p>
-        </w:tc>
-        <w:tc>
-          <w:tcPr>
-            <w:tcW w:w="1168" w:type="dxa"/>
-          </w:tcPr>
-          <w:p>
-            <w:r>
-              <w:t>Porre sullo stesso rigo le briciole di pane</w:t>
-            </w:r>
-            <w:r>
-              <w:t xml:space="preserve">, in maniera ben visibile </w:t>
-            </w:r>
-          </w:p>
-        </w:tc>
-        <w:tc>
-          <w:tcPr>
-            <w:tcW w:w="725" w:type="dxa"/>
+            <w:tcW w:w="1245" w:type="dxa"/>
+          </w:tcPr>
+          <w:p>
+            <w:r>
+              <w:t xml:space="preserve">Troppi link presentati in maniera pesante su più pagine </w:t>
+            </w:r>
+          </w:p>
+        </w:tc>
+        <w:tc>
+          <w:tcPr>
+            <w:tcW w:w="1344" w:type="dxa"/>
+          </w:tcPr>
+          <w:p>
+            <w:r>
+              <w:t>Riconoscimento piuttosto di memorizzazione</w:t>
+            </w:r>
+          </w:p>
+        </w:tc>
+        <w:tc>
+          <w:tcPr>
+            <w:tcW w:w="1245" w:type="dxa"/>
+          </w:tcPr>
+          <w:p>
+            <w:r>
+              <w:t>Distribuire i link su una pagina suddivisa in aree di interesse</w:t>
+            </w:r>
+          </w:p>
+        </w:tc>
+        <w:tc>
+          <w:tcPr>
+            <w:tcW w:w="766" w:type="dxa"/>
           </w:tcPr>
           <w:p>
             <w:r>
@@ -1342,17 +872,17 @@
       <w:tr>
         <w:tc>
           <w:tcPr>
-            <w:tcW w:w="831" w:type="dxa"/>
-          </w:tcPr>
-          <w:p>
-            <w:r>
-              <w:t>17</w:t>
-            </w:r>
-          </w:p>
-        </w:tc>
-        <w:tc>
-          <w:tcPr>
-            <w:tcW w:w="4477" w:type="dxa"/>
+            <w:tcW w:w="882" w:type="dxa"/>
+          </w:tcPr>
+          <w:p>
+            <w:r>
+              <w:t>10</w:t>
+            </w:r>
+          </w:p>
+        </w:tc>
+        <w:tc>
+          <w:tcPr>
+            <w:tcW w:w="4146" w:type="dxa"/>
           </w:tcPr>
           <w:p>
             <w:hyperlink r:id="rId14" w:history="1">
@@ -1360,44 +890,44 @@
                 <w:rPr>
                   <w:rStyle w:val="Collegamentoipertestuale"/>
                 </w:rPr>
-                <w:t>https://www.comune.bisceglie.bt.it/pagine/tradizioni-e-folclore</w:t>
+                <w:t>home</w:t>
               </w:r>
             </w:hyperlink>
           </w:p>
         </w:tc>
         <w:tc>
           <w:tcPr>
-            <w:tcW w:w="1168" w:type="dxa"/>
-          </w:tcPr>
-          <w:p>
-            <w:r>
-              <w:t>La pagina è succinta</w:t>
-            </w:r>
-          </w:p>
-        </w:tc>
-        <w:tc>
-          <w:tcPr>
-            <w:tcW w:w="1259" w:type="dxa"/>
-          </w:tcPr>
-          <w:p>
-            <w:r>
-              <w:t>Design estetico e minimalista</w:t>
-            </w:r>
-          </w:p>
-        </w:tc>
-        <w:tc>
-          <w:tcPr>
-            <w:tcW w:w="1168" w:type="dxa"/>
-          </w:tcPr>
-          <w:p>
-            <w:r>
-              <w:t>Rendere i paragrafi espandibili</w:t>
-            </w:r>
-          </w:p>
-        </w:tc>
-        <w:tc>
-          <w:tcPr>
-            <w:tcW w:w="725" w:type="dxa"/>
+            <w:tcW w:w="1245" w:type="dxa"/>
+          </w:tcPr>
+          <w:p>
+            <w:r>
+              <w:t>Pulsante IAT è porta fuori dal sito del comune, ma ha le stesse caratteristiche degli altri</w:t>
+            </w:r>
+          </w:p>
+        </w:tc>
+        <w:tc>
+          <w:tcPr>
+            <w:tcW w:w="1344" w:type="dxa"/>
+          </w:tcPr>
+          <w:p>
+            <w:r>
+              <w:t>Riconoscimento piuttosto di memorizzazione</w:t>
+            </w:r>
+          </w:p>
+        </w:tc>
+        <w:tc>
+          <w:tcPr>
+            <w:tcW w:w="1245" w:type="dxa"/>
+          </w:tcPr>
+          <w:p>
+            <w:r>
+              <w:t>Distinguere il pulsante perché porta fuori dal sito del comune</w:t>
+            </w:r>
+          </w:p>
+        </w:tc>
+        <w:tc>
+          <w:tcPr>
+            <w:tcW w:w="766" w:type="dxa"/>
           </w:tcPr>
           <w:p>
             <w:r>
@@ -1409,17 +939,17 @@
       <w:tr>
         <w:tc>
           <w:tcPr>
-            <w:tcW w:w="831" w:type="dxa"/>
-          </w:tcPr>
-          <w:p>
-            <w:r>
-              <w:t>18</w:t>
-            </w:r>
-          </w:p>
-        </w:tc>
-        <w:tc>
-          <w:tcPr>
-            <w:tcW w:w="4477" w:type="dxa"/>
+            <w:tcW w:w="882" w:type="dxa"/>
+          </w:tcPr>
+          <w:p>
+            <w:r>
+              <w:t>11</w:t>
+            </w:r>
+          </w:p>
+        </w:tc>
+        <w:tc>
+          <w:tcPr>
+            <w:tcW w:w="4146" w:type="dxa"/>
           </w:tcPr>
           <w:p>
             <w:hyperlink r:id="rId15" w:history="1">
@@ -1427,48 +957,50 @@
                 <w:rPr>
                   <w:rStyle w:val="Collegamentoipertestuale"/>
                 </w:rPr>
-                <w:t>https://www.comune.bisceglie.bt.it/cittadino/territorio-e-urbanistica/nuova-biblioteca-comunale-e-sistema-integrato-di-biblioteche-di</w:t>
+                <w:t>home</w:t>
               </w:r>
             </w:hyperlink>
-          </w:p>
-        </w:tc>
-        <w:tc>
-          <w:tcPr>
-            <w:tcW w:w="1168" w:type="dxa"/>
-          </w:tcPr>
-          <w:p>
-            <w:r>
-              <w:t>Mancanza data ultimo aggiornamento della pagina</w:t>
-            </w:r>
-          </w:p>
-        </w:tc>
-        <w:tc>
-          <w:tcPr>
-            <w:tcW w:w="1259" w:type="dxa"/>
-          </w:tcPr>
-          <w:p>
-            <w:r>
-              <w:t>Visibilità dello stato del sistema</w:t>
-            </w:r>
-          </w:p>
-        </w:tc>
-        <w:tc>
-          <w:tcPr>
-            <w:tcW w:w="1168" w:type="dxa"/>
-          </w:tcPr>
-          <w:p>
-            <w:r>
-              <w:t>Aggiungere l’ultimo aggiornamento a quella pagina</w:t>
-            </w:r>
-          </w:p>
-        </w:tc>
-        <w:tc>
-          <w:tcPr>
-            <w:tcW w:w="725" w:type="dxa"/>
-          </w:tcPr>
-          <w:p>
-            <w:r>
-              <w:t>2</w:t>
+            <w:bookmarkStart w:id="0" w:name="_GoBack"/>
+            <w:bookmarkEnd w:id="0"/>
+          </w:p>
+        </w:tc>
+        <w:tc>
+          <w:tcPr>
+            <w:tcW w:w="1245" w:type="dxa"/>
+          </w:tcPr>
+          <w:p>
+            <w:r>
+              <w:t>Il sito a cui porta il pulsante IAT non è funzionante</w:t>
+            </w:r>
+          </w:p>
+        </w:tc>
+        <w:tc>
+          <w:tcPr>
+            <w:tcW w:w="1344" w:type="dxa"/>
+          </w:tcPr>
+          <w:p>
+            <w:r>
+              <w:t xml:space="preserve">Prevenzione di errori </w:t>
+            </w:r>
+          </w:p>
+        </w:tc>
+        <w:tc>
+          <w:tcPr>
+            <w:tcW w:w="1245" w:type="dxa"/>
+          </w:tcPr>
+          <w:p>
+            <w:r>
+              <w:t>Portare online il sito a cui porta il pulsante</w:t>
+            </w:r>
+          </w:p>
+        </w:tc>
+        <w:tc>
+          <w:tcPr>
+            <w:tcW w:w="766" w:type="dxa"/>
+          </w:tcPr>
+          <w:p>
+            <w:r>
+              <w:t>4</w:t>
             </w:r>
           </w:p>
         </w:tc>
@@ -1476,17 +1008,17 @@
       <w:tr>
         <w:tc>
           <w:tcPr>
-            <w:tcW w:w="831" w:type="dxa"/>
-          </w:tcPr>
-          <w:p>
-            <w:r>
-              <w:t>19</w:t>
-            </w:r>
-          </w:p>
-        </w:tc>
-        <w:tc>
-          <w:tcPr>
-            <w:tcW w:w="4477" w:type="dxa"/>
+            <w:tcW w:w="882" w:type="dxa"/>
+          </w:tcPr>
+          <w:p>
+            <w:r>
+              <w:t>12</w:t>
+            </w:r>
+          </w:p>
+        </w:tc>
+        <w:tc>
+          <w:tcPr>
+            <w:tcW w:w="4146" w:type="dxa"/>
           </w:tcPr>
           <w:p>
             <w:hyperlink r:id="rId16" w:history="1">
@@ -1494,44 +1026,44 @@
                 <w:rPr>
                   <w:rStyle w:val="Collegamentoipertestuale"/>
                 </w:rPr>
-                <w:t>https://www.comune.bisceglie.bt.it/cittadino/territorio-e-urbanistica/nuova-biblioteca-comunale-e-sistema-integrato-di-biblioteche-di</w:t>
+                <w:t>/pagine/servizi-ed-utilita</w:t>
               </w:r>
             </w:hyperlink>
           </w:p>
         </w:tc>
         <w:tc>
           <w:tcPr>
-            <w:tcW w:w="1168" w:type="dxa"/>
-          </w:tcPr>
-          <w:p>
-            <w:r>
-              <w:t>La pagina non ha una struttura chiara in sezioni</w:t>
-            </w:r>
-          </w:p>
-        </w:tc>
-        <w:tc>
-          <w:tcPr>
-            <w:tcW w:w="1259" w:type="dxa"/>
-          </w:tcPr>
-          <w:p>
-            <w:r>
-              <w:t>Visibilità dello stato del sistema</w:t>
-            </w:r>
-          </w:p>
-        </w:tc>
-        <w:tc>
-          <w:tcPr>
-            <w:tcW w:w="1168" w:type="dxa"/>
-          </w:tcPr>
-          <w:p>
-            <w:r>
-              <w:t>Suddividere la pagina in sezioni</w:t>
-            </w:r>
-          </w:p>
-        </w:tc>
-        <w:tc>
-          <w:tcPr>
-            <w:tcW w:w="725" w:type="dxa"/>
+            <w:tcW w:w="1245" w:type="dxa"/>
+          </w:tcPr>
+          <w:p>
+            <w:r>
+              <w:t>Pulsante IAT incoerente per stile e destinazione</w:t>
+            </w:r>
+          </w:p>
+        </w:tc>
+        <w:tc>
+          <w:tcPr>
+            <w:tcW w:w="1344" w:type="dxa"/>
+          </w:tcPr>
+          <w:p>
+            <w:r>
+              <w:t>Coerenza e standard</w:t>
+            </w:r>
+          </w:p>
+        </w:tc>
+        <w:tc>
+          <w:tcPr>
+            <w:tcW w:w="1245" w:type="dxa"/>
+          </w:tcPr>
+          <w:p>
+            <w:r>
+              <w:t>Far portare tutti dello IAT alla stessa pagina</w:t>
+            </w:r>
+          </w:p>
+        </w:tc>
+        <w:tc>
+          <w:tcPr>
+            <w:tcW w:w="766" w:type="dxa"/>
           </w:tcPr>
           <w:p>
             <w:r>
@@ -1543,75 +1075,416 @@
       <w:tr>
         <w:tc>
           <w:tcPr>
-            <w:tcW w:w="831" w:type="dxa"/>
-          </w:tcPr>
-          <w:p>
-            <w:r>
-              <w:t>20</w:t>
-            </w:r>
-          </w:p>
-        </w:tc>
-        <w:tc>
-          <w:tcPr>
-            <w:tcW w:w="4477" w:type="dxa"/>
-          </w:tcPr>
-          <w:p>
-            <w:pPr>
-              <w:jc w:val="both"/>
-            </w:pPr>
+            <w:tcW w:w="882" w:type="dxa"/>
+          </w:tcPr>
+          <w:p>
+            <w:r>
+              <w:t>13</w:t>
+            </w:r>
+          </w:p>
+        </w:tc>
+        <w:tc>
+          <w:tcPr>
+            <w:tcW w:w="4146" w:type="dxa"/>
+          </w:tcPr>
+          <w:p>
             <w:hyperlink r:id="rId17" w:history="1">
               <w:r>
                 <w:rPr>
                   <w:rStyle w:val="Collegamentoipertestuale"/>
                 </w:rPr>
-                <w:t>https://www.comune.bisceglie.bt.it/istituzionale/il-comune</w:t>
+                <w:t>/pagine/conoscere-il-territorio</w:t>
               </w:r>
             </w:hyperlink>
           </w:p>
         </w:tc>
         <w:tc>
           <w:tcPr>
-            <w:tcW w:w="1168" w:type="dxa"/>
-          </w:tcPr>
-          <w:p>
-            <w:r>
-              <w:t xml:space="preserve">Il menù laterale destro cambia l’ordine degli elementi in </w:t>
-            </w:r>
+            <w:tcW w:w="1245" w:type="dxa"/>
+          </w:tcPr>
+          <w:p>
+            <w:r>
+              <w:t>Non si percepiscono i link nella colonna destra del sito</w:t>
+            </w:r>
+          </w:p>
+        </w:tc>
+        <w:tc>
+          <w:tcPr>
+            <w:tcW w:w="1344" w:type="dxa"/>
+          </w:tcPr>
+          <w:p>
+            <w:r>
+              <w:t>Visibilità dello stato del sistema</w:t>
+            </w:r>
+          </w:p>
+        </w:tc>
+        <w:tc>
+          <w:tcPr>
+            <w:tcW w:w="1245" w:type="dxa"/>
+          </w:tcPr>
+          <w:p>
+            <w:r>
+              <w:t>Evidenziare meglio i link sulla destra</w:t>
+            </w:r>
+          </w:p>
+        </w:tc>
+        <w:tc>
+          <w:tcPr>
+            <w:tcW w:w="766" w:type="dxa"/>
+          </w:tcPr>
+          <w:p>
+            <w:r>
+              <w:t>4</w:t>
+            </w:r>
+          </w:p>
+        </w:tc>
+      </w:tr>
+      <w:tr>
+        <w:tc>
+          <w:tcPr>
+            <w:tcW w:w="882" w:type="dxa"/>
+          </w:tcPr>
+          <w:p>
             <w:r>
               <w:lastRenderedPageBreak/>
-              <w:t>maniera casuale</w:t>
-            </w:r>
-          </w:p>
-        </w:tc>
-        <w:tc>
-          <w:tcPr>
-            <w:tcW w:w="1259" w:type="dxa"/>
-          </w:tcPr>
-          <w:p>
-            <w:r>
-              <w:lastRenderedPageBreak/>
+              <w:t>14</w:t>
+            </w:r>
+          </w:p>
+        </w:tc>
+        <w:tc>
+          <w:tcPr>
+            <w:tcW w:w="4146" w:type="dxa"/>
+          </w:tcPr>
+          <w:p>
+            <w:hyperlink r:id="rId18" w:history="1">
+              <w:r>
+                <w:rPr>
+                  <w:rStyle w:val="Collegamentoipertestuale"/>
+                </w:rPr>
+                <w:t>/pagine/conoscere-il-territorio</w:t>
+              </w:r>
+            </w:hyperlink>
+          </w:p>
+        </w:tc>
+        <w:tc>
+          <w:tcPr>
+            <w:tcW w:w="1245" w:type="dxa"/>
+          </w:tcPr>
+          <w:p>
+            <w:r>
+              <w:t>La pagina è</w:t>
+            </w:r>
+            <w:r>
+              <w:t xml:space="preserve"> piena di testo</w:t>
+            </w:r>
+          </w:p>
+        </w:tc>
+        <w:tc>
+          <w:tcPr>
+            <w:tcW w:w="1344" w:type="dxa"/>
+          </w:tcPr>
+          <w:p>
+            <w:r>
+              <w:t>Design estetico e minimalista</w:t>
+            </w:r>
+          </w:p>
+        </w:tc>
+        <w:tc>
+          <w:tcPr>
+            <w:tcW w:w="1245" w:type="dxa"/>
+          </w:tcPr>
+          <w:p>
+            <w:r>
+              <w:t>Rendere i paragrafi espandibili</w:t>
+            </w:r>
+          </w:p>
+        </w:tc>
+        <w:tc>
+          <w:tcPr>
+            <w:tcW w:w="766" w:type="dxa"/>
+          </w:tcPr>
+          <w:p>
+            <w:r>
+              <w:t>2</w:t>
+            </w:r>
+          </w:p>
+        </w:tc>
+      </w:tr>
+      <w:tr>
+        <w:tc>
+          <w:tcPr>
+            <w:tcW w:w="882" w:type="dxa"/>
+          </w:tcPr>
+          <w:p>
+            <w:r>
+              <w:t>15</w:t>
+            </w:r>
+          </w:p>
+        </w:tc>
+        <w:tc>
+          <w:tcPr>
+            <w:tcW w:w="4146" w:type="dxa"/>
+          </w:tcPr>
+          <w:p>
+            <w:hyperlink r:id="rId19" w:history="1">
+              <w:r>
+                <w:rPr>
+                  <w:rStyle w:val="Collegamentoipertestuale"/>
+                </w:rPr>
+                <w:t>/pagine/tradizioni-e-folclore</w:t>
+              </w:r>
+            </w:hyperlink>
+          </w:p>
+        </w:tc>
+        <w:tc>
+          <w:tcPr>
+            <w:tcW w:w="1245" w:type="dxa"/>
+          </w:tcPr>
+          <w:p>
+            <w:r>
+              <w:t>Le briciole di pane non sono ben chiare</w:t>
+            </w:r>
+            <w:r>
+              <w:t>, vi è una doppia lettura</w:t>
+            </w:r>
+            <w:r>
+              <w:t xml:space="preserve"> </w:t>
+            </w:r>
+          </w:p>
+        </w:tc>
+        <w:tc>
+          <w:tcPr>
+            <w:tcW w:w="1344" w:type="dxa"/>
+          </w:tcPr>
+          <w:p>
+            <w:r>
+              <w:t>Controllo da parte dell'utente e sua libertà</w:t>
+            </w:r>
+          </w:p>
+        </w:tc>
+        <w:tc>
+          <w:tcPr>
+            <w:tcW w:w="1245" w:type="dxa"/>
+          </w:tcPr>
+          <w:p>
+            <w:r>
+              <w:t>Porre sullo stesso rigo le briciole di pane</w:t>
+            </w:r>
+            <w:r>
+              <w:t xml:space="preserve">, in maniera ben visibile </w:t>
+            </w:r>
+          </w:p>
+        </w:tc>
+        <w:tc>
+          <w:tcPr>
+            <w:tcW w:w="766" w:type="dxa"/>
+          </w:tcPr>
+          <w:p>
+            <w:r>
+              <w:t>3</w:t>
+            </w:r>
+          </w:p>
+        </w:tc>
+      </w:tr>
+      <w:tr>
+        <w:tc>
+          <w:tcPr>
+            <w:tcW w:w="882" w:type="dxa"/>
+          </w:tcPr>
+          <w:p>
+            <w:r>
+              <w:t>16</w:t>
+            </w:r>
+          </w:p>
+        </w:tc>
+        <w:tc>
+          <w:tcPr>
+            <w:tcW w:w="4146" w:type="dxa"/>
+          </w:tcPr>
+          <w:p>
+            <w:hyperlink r:id="rId20" w:history="1">
+              <w:r>
+                <w:rPr>
+                  <w:rStyle w:val="Collegamentoipertestuale"/>
+                </w:rPr>
+                <w:t>/pagine/tradizioni-e-folclore</w:t>
+              </w:r>
+            </w:hyperlink>
+          </w:p>
+        </w:tc>
+        <w:tc>
+          <w:tcPr>
+            <w:tcW w:w="1245" w:type="dxa"/>
+          </w:tcPr>
+          <w:p>
+            <w:r>
+              <w:t xml:space="preserve">La pagina è </w:t>
+            </w:r>
+            <w:r>
+              <w:t>piena di testo</w:t>
+            </w:r>
+          </w:p>
+        </w:tc>
+        <w:tc>
+          <w:tcPr>
+            <w:tcW w:w="1344" w:type="dxa"/>
+          </w:tcPr>
+          <w:p>
+            <w:r>
+              <w:t>Design estetico e minimalista</w:t>
+            </w:r>
+          </w:p>
+        </w:tc>
+        <w:tc>
+          <w:tcPr>
+            <w:tcW w:w="1245" w:type="dxa"/>
+          </w:tcPr>
+          <w:p>
+            <w:r>
+              <w:t>Rendere i paragrafi espandibili</w:t>
+            </w:r>
+          </w:p>
+        </w:tc>
+        <w:tc>
+          <w:tcPr>
+            <w:tcW w:w="766" w:type="dxa"/>
+          </w:tcPr>
+          <w:p>
+            <w:r>
+              <w:t>2</w:t>
+            </w:r>
+          </w:p>
+        </w:tc>
+      </w:tr>
+      <w:tr>
+        <w:tc>
+          <w:tcPr>
+            <w:tcW w:w="882" w:type="dxa"/>
+          </w:tcPr>
+          <w:p>
+            <w:r>
+              <w:t>17</w:t>
+            </w:r>
+          </w:p>
+        </w:tc>
+        <w:tc>
+          <w:tcPr>
+            <w:tcW w:w="4146" w:type="dxa"/>
+          </w:tcPr>
+          <w:p>
+            <w:hyperlink r:id="rId21" w:history="1">
+              <w:r>
+                <w:rPr>
+                  <w:rStyle w:val="Collegamentoipertestuale"/>
+                </w:rPr>
+                <w:t>/cittadino/territorio-e-urbanistica/nuova-biblioteca-comunale-e-sistema-integrato-di-biblioteche-di</w:t>
+              </w:r>
+            </w:hyperlink>
+          </w:p>
+        </w:tc>
+        <w:tc>
+          <w:tcPr>
+            <w:tcW w:w="1245" w:type="dxa"/>
+          </w:tcPr>
+          <w:p>
+            <w:r>
+              <w:t>La pagina non ha una struttura chiara in sezioni</w:t>
+            </w:r>
+          </w:p>
+        </w:tc>
+        <w:tc>
+          <w:tcPr>
+            <w:tcW w:w="1344" w:type="dxa"/>
+          </w:tcPr>
+          <w:p>
+            <w:r>
+              <w:t>Visibilità dello stato del sistema</w:t>
+            </w:r>
+          </w:p>
+        </w:tc>
+        <w:tc>
+          <w:tcPr>
+            <w:tcW w:w="1245" w:type="dxa"/>
+          </w:tcPr>
+          <w:p>
+            <w:r>
+              <w:t>Suddividere la pagina in sezioni</w:t>
+            </w:r>
+          </w:p>
+        </w:tc>
+        <w:tc>
+          <w:tcPr>
+            <w:tcW w:w="766" w:type="dxa"/>
+          </w:tcPr>
+          <w:p>
+            <w:r>
+              <w:t>3</w:t>
+            </w:r>
+          </w:p>
+        </w:tc>
+      </w:tr>
+      <w:tr>
+        <w:tc>
+          <w:tcPr>
+            <w:tcW w:w="882" w:type="dxa"/>
+          </w:tcPr>
+          <w:p>
+            <w:r>
+              <w:t>18</w:t>
+            </w:r>
+          </w:p>
+        </w:tc>
+        <w:tc>
+          <w:tcPr>
+            <w:tcW w:w="4146" w:type="dxa"/>
+          </w:tcPr>
+          <w:p>
+            <w:pPr>
+              <w:jc w:val="both"/>
+            </w:pPr>
+            <w:hyperlink r:id="rId22" w:history="1">
+              <w:r>
+                <w:rPr>
+                  <w:rStyle w:val="Collegamentoipertestuale"/>
+                </w:rPr>
+                <w:t>/istituzionale/il-comune</w:t>
+              </w:r>
+            </w:hyperlink>
+          </w:p>
+        </w:tc>
+        <w:tc>
+          <w:tcPr>
+            <w:tcW w:w="1245" w:type="dxa"/>
+          </w:tcPr>
+          <w:p>
+            <w:r>
+              <w:t>Il menù laterale destro cambia l’ordine degli elementi in maniera casuale</w:t>
+            </w:r>
+          </w:p>
+        </w:tc>
+        <w:tc>
+          <w:tcPr>
+            <w:tcW w:w="1344" w:type="dxa"/>
+          </w:tcPr>
+          <w:p>
+            <w:r>
               <w:t>Coerenza e standard</w:t>
             </w:r>
           </w:p>
         </w:tc>
         <w:tc>
           <w:tcPr>
-            <w:tcW w:w="1168" w:type="dxa"/>
-          </w:tcPr>
-          <w:p>
-            <w:r>
-              <w:t xml:space="preserve">Rendere permanente l’ordine degli </w:t>
-            </w:r>
-            <w:bookmarkStart w:id="0" w:name="_GoBack"/>
-            <w:bookmarkEnd w:id="0"/>
-            <w:r>
-              <w:t>elementi nel menù</w:t>
-            </w:r>
-          </w:p>
-        </w:tc>
-        <w:tc>
-          <w:tcPr>
-            <w:tcW w:w="725" w:type="dxa"/>
+            <w:tcW w:w="1245" w:type="dxa"/>
+          </w:tcPr>
+          <w:p>
+            <w:r>
+              <w:t>Rendere permanente l’ordine degli elementi nel menù</w:t>
+            </w:r>
+          </w:p>
+        </w:tc>
+        <w:tc>
+          <w:tcPr>
+            <w:tcW w:w="766" w:type="dxa"/>
           </w:tcPr>
           <w:p>
             <w:r>
@@ -1793,7 +1666,7 @@
       </w:pPr>
     </w:pPrDefault>
   </w:docDefaults>
-  <w:latentStyles w:defLockedState="0" w:defUIPriority="99" w:defSemiHidden="0" w:defUnhideWhenUsed="0" w:defQFormat="0" w:count="375">
+  <w:latentStyles w:defLockedState="0" w:defUIPriority="99" w:defSemiHidden="0" w:defUnhideWhenUsed="0" w:defQFormat="0" w:count="377">
     <w:lsdException w:name="Normal" w:uiPriority="0" w:qFormat="1"/>
     <w:lsdException w:name="heading 1" w:uiPriority="9" w:qFormat="1"/>
     <w:lsdException w:name="heading 2" w:semiHidden="1" w:uiPriority="9" w:unhideWhenUsed="1" w:qFormat="1"/>
@@ -1899,7 +1772,6 @@
     <w:lsdException w:name="HTML Sample" w:semiHidden="1" w:unhideWhenUsed="1"/>
     <w:lsdException w:name="HTML Typewriter" w:semiHidden="1" w:unhideWhenUsed="1"/>
     <w:lsdException w:name="HTML Variable" w:semiHidden="1" w:unhideWhenUsed="1"/>
-    <w:lsdException w:name="Normal Table" w:semiHidden="1" w:unhideWhenUsed="1"/>
     <w:lsdException w:name="annotation subject" w:semiHidden="1" w:unhideWhenUsed="1"/>
     <w:lsdException w:name="No List" w:semiHidden="1" w:unhideWhenUsed="1"/>
     <w:lsdException w:name="Outline List 1" w:semiHidden="1" w:unhideWhenUsed="1"/>
@@ -1945,11 +1817,9 @@
     <w:lsdException w:name="Table Subtle 1" w:semiHidden="1" w:unhideWhenUsed="1"/>
     <w:lsdException w:name="Table Subtle 2" w:semiHidden="1" w:unhideWhenUsed="1"/>
     <w:lsdException w:name="Table Web 1" w:semiHidden="1" w:unhideWhenUsed="1"/>
-    <w:lsdException w:name="Table Web 2" w:semiHidden="1" w:unhideWhenUsed="1"/>
     <w:lsdException w:name="Table Web 3" w:semiHidden="1" w:unhideWhenUsed="1"/>
     <w:lsdException w:name="Balloon Text" w:semiHidden="1" w:unhideWhenUsed="1"/>
     <w:lsdException w:name="Table Grid" w:uiPriority="59"/>
-    <w:lsdException w:name="Table Theme" w:semiHidden="1" w:unhideWhenUsed="1"/>
     <w:lsdException w:name="Placeholder Text" w:semiHidden="1"/>
     <w:lsdException w:name="No Spacing" w:uiPriority="1" w:qFormat="1"/>
     <w:lsdException w:name="Light Shading" w:uiPriority="60"/>
@@ -2169,6 +2039,8 @@
     <w:lsdException w:name="Smart Hyperlink" w:semiHidden="1" w:unhideWhenUsed="1"/>
     <w:lsdException w:name="Hashtag" w:semiHidden="1" w:unhideWhenUsed="1"/>
     <w:lsdException w:name="Unresolved Mention" w:semiHidden="1" w:unhideWhenUsed="1"/>
+    <w:lsdException w:name="Smart Link" w:semiHidden="1" w:unhideWhenUsed="1"/>
+    <w:lsdException w:name="Smart Link Error" w:semiHidden="1" w:unhideWhenUsed="1"/>
   </w:latentStyles>
   <w:style w:type="paragraph" w:default="1" w:styleId="Normale">
     <w:name w:val="Normal"/>
@@ -2251,12 +2123,35 @@
     <w:name w:val="Hyperlink"/>
     <w:basedOn w:val="Carpredefinitoparagrafo"/>
     <w:uiPriority w:val="99"/>
-    <w:semiHidden/>
     <w:unhideWhenUsed/>
     <w:rsid w:val="00C905FA"/>
     <w:rPr>
       <w:color w:val="0000FF"/>
       <w:u w:val="single"/>
+    </w:rPr>
+  </w:style>
+  <w:style w:type="character" w:styleId="Collegamentovisitato">
+    <w:name w:val="FollowedHyperlink"/>
+    <w:basedOn w:val="Carpredefinitoparagrafo"/>
+    <w:uiPriority w:val="99"/>
+    <w:semiHidden/>
+    <w:unhideWhenUsed/>
+    <w:rsid w:val="00A81070"/>
+    <w:rPr>
+      <w:color w:val="800080" w:themeColor="followedHyperlink"/>
+      <w:u w:val="single"/>
+    </w:rPr>
+  </w:style>
+  <w:style w:type="character" w:styleId="Menzionenonrisolta">
+    <w:name w:val="Unresolved Mention"/>
+    <w:basedOn w:val="Carpredefinitoparagrafo"/>
+    <w:uiPriority w:val="99"/>
+    <w:semiHidden/>
+    <w:unhideWhenUsed/>
+    <w:rsid w:val="00A81070"/>
+    <w:rPr>
+      <w:color w:val="605E5C"/>
+      <w:shd w:val="clear" w:color="auto" w:fill="E1DFDD"/>
     </w:rPr>
   </w:style>
 </w:styles>

</xml_diff>

<commit_message>
modificato ? e aggiunte intestazioni VE Balice
</commit_message>
<xml_diff>
--- a/Valutazione euristica/Tabella Valutazione euristica - Davide Balice.docx
+++ b/Valutazione euristica/Tabella Valutazione euristica - Davide Balice.docx
@@ -103,6 +103,8 @@
           <w:szCs w:val="28"/>
         </w:rPr>
       </w:pPr>
+      <w:bookmarkStart w:id="0" w:name="_GoBack"/>
+      <w:bookmarkEnd w:id="0"/>
     </w:p>
     <w:tbl>
       <w:tblPr>
@@ -122,7 +124,7 @@
       <w:tr>
         <w:tc>
           <w:tcPr>
-            <w:tcW w:w="882" w:type="dxa"/>
+            <w:tcW w:w="918" w:type="dxa"/>
           </w:tcPr>
           <w:p>
             <w:pPr>
@@ -140,7 +142,7 @@
         </w:tc>
         <w:tc>
           <w:tcPr>
-            <w:tcW w:w="4146" w:type="dxa"/>
+            <w:tcW w:w="4020" w:type="dxa"/>
           </w:tcPr>
           <w:p>
             <w:pPr>
@@ -158,7 +160,7 @@
         </w:tc>
         <w:tc>
           <w:tcPr>
-            <w:tcW w:w="1245" w:type="dxa"/>
+            <w:tcW w:w="1243" w:type="dxa"/>
           </w:tcPr>
           <w:p>
             <w:pPr>
@@ -176,7 +178,7 @@
         </w:tc>
         <w:tc>
           <w:tcPr>
-            <w:tcW w:w="1344" w:type="dxa"/>
+            <w:tcW w:w="1407" w:type="dxa"/>
           </w:tcPr>
           <w:p>
             <w:pPr>
@@ -194,7 +196,7 @@
         </w:tc>
         <w:tc>
           <w:tcPr>
-            <w:tcW w:w="1245" w:type="dxa"/>
+            <w:tcW w:w="1054" w:type="dxa"/>
           </w:tcPr>
           <w:p>
             <w:pPr>
@@ -212,7 +214,7 @@
         </w:tc>
         <w:tc>
           <w:tcPr>
-            <w:tcW w:w="766" w:type="dxa"/>
+            <w:tcW w:w="986" w:type="dxa"/>
           </w:tcPr>
           <w:p>
             <w:pPr>
@@ -232,7 +234,7 @@
       <w:tr>
         <w:tc>
           <w:tcPr>
-            <w:tcW w:w="882" w:type="dxa"/>
+            <w:tcW w:w="918" w:type="dxa"/>
           </w:tcPr>
           <w:p>
             <w:r>
@@ -242,7 +244,7 @@
         </w:tc>
         <w:tc>
           <w:tcPr>
-            <w:tcW w:w="4146" w:type="dxa"/>
+            <w:tcW w:w="4020" w:type="dxa"/>
           </w:tcPr>
           <w:p>
             <w:hyperlink r:id="rId5" w:history="1">
@@ -257,7 +259,7 @@
         </w:tc>
         <w:tc>
           <w:tcPr>
-            <w:tcW w:w="1245" w:type="dxa"/>
+            <w:tcW w:w="1243" w:type="dxa"/>
           </w:tcPr>
           <w:p>
             <w:r>
@@ -270,7 +272,7 @@
         </w:tc>
         <w:tc>
           <w:tcPr>
-            <w:tcW w:w="1344" w:type="dxa"/>
+            <w:tcW w:w="1407" w:type="dxa"/>
           </w:tcPr>
           <w:p>
             <w:r>
@@ -280,7 +282,7 @@
         </w:tc>
         <w:tc>
           <w:tcPr>
-            <w:tcW w:w="1245" w:type="dxa"/>
+            <w:tcW w:w="1054" w:type="dxa"/>
           </w:tcPr>
           <w:p>
             <w:r>
@@ -290,7 +292,7 @@
         </w:tc>
         <w:tc>
           <w:tcPr>
-            <w:tcW w:w="766" w:type="dxa"/>
+            <w:tcW w:w="986" w:type="dxa"/>
           </w:tcPr>
           <w:p>
             <w:r>
@@ -302,7 +304,7 @@
       <w:tr>
         <w:tc>
           <w:tcPr>
-            <w:tcW w:w="882" w:type="dxa"/>
+            <w:tcW w:w="918" w:type="dxa"/>
           </w:tcPr>
           <w:p>
             <w:r>
@@ -312,7 +314,7 @@
         </w:tc>
         <w:tc>
           <w:tcPr>
-            <w:tcW w:w="4146" w:type="dxa"/>
+            <w:tcW w:w="4020" w:type="dxa"/>
           </w:tcPr>
           <w:p>
             <w:hyperlink r:id="rId6" w:history="1">
@@ -327,7 +329,7 @@
         </w:tc>
         <w:tc>
           <w:tcPr>
-            <w:tcW w:w="1245" w:type="dxa"/>
+            <w:tcW w:w="1243" w:type="dxa"/>
           </w:tcPr>
           <w:p>
             <w:pPr>
@@ -348,7 +350,7 @@
         </w:tc>
         <w:tc>
           <w:tcPr>
-            <w:tcW w:w="1344" w:type="dxa"/>
+            <w:tcW w:w="1407" w:type="dxa"/>
           </w:tcPr>
           <w:p>
             <w:r>
@@ -358,7 +360,7 @@
         </w:tc>
         <w:tc>
           <w:tcPr>
-            <w:tcW w:w="1245" w:type="dxa"/>
+            <w:tcW w:w="1054" w:type="dxa"/>
           </w:tcPr>
           <w:p>
             <w:r>
@@ -368,7 +370,7 @@
         </w:tc>
         <w:tc>
           <w:tcPr>
-            <w:tcW w:w="766" w:type="dxa"/>
+            <w:tcW w:w="986" w:type="dxa"/>
           </w:tcPr>
           <w:p>
             <w:r>
@@ -380,7 +382,7 @@
       <w:tr>
         <w:tc>
           <w:tcPr>
-            <w:tcW w:w="882" w:type="dxa"/>
+            <w:tcW w:w="918" w:type="dxa"/>
           </w:tcPr>
           <w:p>
             <w:r>
@@ -390,7 +392,7 @@
         </w:tc>
         <w:tc>
           <w:tcPr>
-            <w:tcW w:w="4146" w:type="dxa"/>
+            <w:tcW w:w="4020" w:type="dxa"/>
           </w:tcPr>
           <w:p>
             <w:hyperlink r:id="rId7" w:history="1">
@@ -405,7 +407,7 @@
         </w:tc>
         <w:tc>
           <w:tcPr>
-            <w:tcW w:w="1245" w:type="dxa"/>
+            <w:tcW w:w="1243" w:type="dxa"/>
           </w:tcPr>
           <w:p>
             <w:r>
@@ -415,7 +417,7 @@
         </w:tc>
         <w:tc>
           <w:tcPr>
-            <w:tcW w:w="1344" w:type="dxa"/>
+            <w:tcW w:w="1407" w:type="dxa"/>
           </w:tcPr>
           <w:p>
             <w:r>
@@ -425,7 +427,7 @@
         </w:tc>
         <w:tc>
           <w:tcPr>
-            <w:tcW w:w="1245" w:type="dxa"/>
+            <w:tcW w:w="1054" w:type="dxa"/>
           </w:tcPr>
           <w:p>
             <w:r>
@@ -441,7 +443,7 @@
         </w:tc>
         <w:tc>
           <w:tcPr>
-            <w:tcW w:w="766" w:type="dxa"/>
+            <w:tcW w:w="986" w:type="dxa"/>
           </w:tcPr>
           <w:p>
             <w:r>
@@ -453,7 +455,7 @@
       <w:tr>
         <w:tc>
           <w:tcPr>
-            <w:tcW w:w="882" w:type="dxa"/>
+            <w:tcW w:w="918" w:type="dxa"/>
           </w:tcPr>
           <w:p>
             <w:r>
@@ -463,7 +465,7 @@
         </w:tc>
         <w:tc>
           <w:tcPr>
-            <w:tcW w:w="4146" w:type="dxa"/>
+            <w:tcW w:w="4020" w:type="dxa"/>
           </w:tcPr>
           <w:p>
             <w:hyperlink r:id="rId8" w:history="1">
@@ -478,7 +480,7 @@
         </w:tc>
         <w:tc>
           <w:tcPr>
-            <w:tcW w:w="1245" w:type="dxa"/>
+            <w:tcW w:w="1243" w:type="dxa"/>
           </w:tcPr>
           <w:p>
             <w:r>
@@ -488,7 +490,7 @@
         </w:tc>
         <w:tc>
           <w:tcPr>
-            <w:tcW w:w="1344" w:type="dxa"/>
+            <w:tcW w:w="1407" w:type="dxa"/>
           </w:tcPr>
           <w:p>
             <w:r>
@@ -498,7 +500,7 @@
         </w:tc>
         <w:tc>
           <w:tcPr>
-            <w:tcW w:w="1245" w:type="dxa"/>
+            <w:tcW w:w="1054" w:type="dxa"/>
           </w:tcPr>
           <w:p>
             <w:r>
@@ -508,7 +510,7 @@
         </w:tc>
         <w:tc>
           <w:tcPr>
-            <w:tcW w:w="766" w:type="dxa"/>
+            <w:tcW w:w="986" w:type="dxa"/>
           </w:tcPr>
           <w:p>
             <w:r>
@@ -518,9 +520,12 @@
         </w:tc>
       </w:tr>
       <w:tr>
-        <w:tc>
-          <w:tcPr>
-            <w:tcW w:w="882" w:type="dxa"/>
+        <w:trPr>
+          <w:trHeight w:val="2847"/>
+        </w:trPr>
+        <w:tc>
+          <w:tcPr>
+            <w:tcW w:w="918" w:type="dxa"/>
           </w:tcPr>
           <w:p>
             <w:r>
@@ -530,7 +535,7 @@
         </w:tc>
         <w:tc>
           <w:tcPr>
-            <w:tcW w:w="4146" w:type="dxa"/>
+            <w:tcW w:w="4020" w:type="dxa"/>
           </w:tcPr>
           <w:p>
             <w:hyperlink r:id="rId9" w:history="1">
@@ -545,7 +550,7 @@
         </w:tc>
         <w:tc>
           <w:tcPr>
-            <w:tcW w:w="1245" w:type="dxa"/>
+            <w:tcW w:w="1243" w:type="dxa"/>
           </w:tcPr>
           <w:p>
             <w:r>
@@ -555,7 +560,7 @@
         </w:tc>
         <w:tc>
           <w:tcPr>
-            <w:tcW w:w="1344" w:type="dxa"/>
+            <w:tcW w:w="1407" w:type="dxa"/>
           </w:tcPr>
           <w:p>
             <w:r>
@@ -565,7 +570,7 @@
         </w:tc>
         <w:tc>
           <w:tcPr>
-            <w:tcW w:w="1245" w:type="dxa"/>
+            <w:tcW w:w="1054" w:type="dxa"/>
           </w:tcPr>
           <w:p>
             <w:r>
@@ -575,7 +580,7 @@
         </w:tc>
         <w:tc>
           <w:tcPr>
-            <w:tcW w:w="766" w:type="dxa"/>
+            <w:tcW w:w="986" w:type="dxa"/>
           </w:tcPr>
           <w:p>
             <w:r>
@@ -590,7 +595,121 @@
         </w:trPr>
         <w:tc>
           <w:tcPr>
-            <w:tcW w:w="882" w:type="dxa"/>
+            <w:tcW w:w="918" w:type="dxa"/>
+          </w:tcPr>
+          <w:p>
+            <w:pPr>
+              <w:rPr>
+                <w:b/>
+              </w:rPr>
+            </w:pPr>
+            <w:r>
+              <w:rPr>
+                <w:b/>
+              </w:rPr>
+              <w:lastRenderedPageBreak/>
+              <w:t>N.ro problema</w:t>
+            </w:r>
+          </w:p>
+        </w:tc>
+        <w:tc>
+          <w:tcPr>
+            <w:tcW w:w="4020" w:type="dxa"/>
+          </w:tcPr>
+          <w:p>
+            <w:pPr>
+              <w:rPr>
+                <w:b/>
+              </w:rPr>
+            </w:pPr>
+            <w:r>
+              <w:rPr>
+                <w:b/>
+              </w:rPr>
+              <w:t>Locazione</w:t>
+            </w:r>
+          </w:p>
+        </w:tc>
+        <w:tc>
+          <w:tcPr>
+            <w:tcW w:w="1243" w:type="dxa"/>
+          </w:tcPr>
+          <w:p>
+            <w:pPr>
+              <w:rPr>
+                <w:b/>
+              </w:rPr>
+            </w:pPr>
+            <w:r>
+              <w:rPr>
+                <w:b/>
+              </w:rPr>
+              <w:t>Problema</w:t>
+            </w:r>
+          </w:p>
+        </w:tc>
+        <w:tc>
+          <w:tcPr>
+            <w:tcW w:w="1407" w:type="dxa"/>
+          </w:tcPr>
+          <w:p>
+            <w:pPr>
+              <w:rPr>
+                <w:b/>
+              </w:rPr>
+            </w:pPr>
+            <w:r>
+              <w:rPr>
+                <w:b/>
+              </w:rPr>
+              <w:t>Euristica violata</w:t>
+            </w:r>
+          </w:p>
+        </w:tc>
+        <w:tc>
+          <w:tcPr>
+            <w:tcW w:w="1054" w:type="dxa"/>
+          </w:tcPr>
+          <w:p>
+            <w:pPr>
+              <w:rPr>
+                <w:b/>
+              </w:rPr>
+            </w:pPr>
+            <w:r>
+              <w:rPr>
+                <w:b/>
+              </w:rPr>
+              <w:t>Possibile soluzione</w:t>
+            </w:r>
+          </w:p>
+        </w:tc>
+        <w:tc>
+          <w:tcPr>
+            <w:tcW w:w="986" w:type="dxa"/>
+          </w:tcPr>
+          <w:p>
+            <w:pPr>
+              <w:rPr>
+                <w:b/>
+              </w:rPr>
+            </w:pPr>
+            <w:r>
+              <w:rPr>
+                <w:b/>
+              </w:rPr>
+              <w:t>Grado di severità *</w:t>
+            </w:r>
+          </w:p>
+        </w:tc>
+      </w:tr>
+      <w:tr>
+        <w:trPr>
+          <w:trHeight w:val="70"/>
+        </w:trPr>
+        <w:tc>
+          <w:tcPr>
+            <w:tcW w:w="918" w:type="dxa"/>
           </w:tcPr>
           <w:p>
             <w:r>
@@ -600,7 +719,7 @@
         </w:tc>
         <w:tc>
           <w:tcPr>
-            <w:tcW w:w="4146" w:type="dxa"/>
+            <w:tcW w:w="4020" w:type="dxa"/>
           </w:tcPr>
           <w:p>
             <w:pPr>
@@ -618,7 +737,7 @@
         </w:tc>
         <w:tc>
           <w:tcPr>
-            <w:tcW w:w="1245" w:type="dxa"/>
+            <w:tcW w:w="1243" w:type="dxa"/>
           </w:tcPr>
           <w:p>
             <w:r>
@@ -628,7 +747,7 @@
         </w:tc>
         <w:tc>
           <w:tcPr>
-            <w:tcW w:w="1344" w:type="dxa"/>
+            <w:tcW w:w="1407" w:type="dxa"/>
           </w:tcPr>
           <w:p>
             <w:r>
@@ -638,25 +757,20 @@
         </w:tc>
         <w:tc>
           <w:tcPr>
-            <w:tcW w:w="1245" w:type="dxa"/>
-          </w:tcPr>
-          <w:p>
-            <w:r>
-              <w:t xml:space="preserve">Presentare i link come un elenco verticale suddiviso </w:t>
-            </w:r>
-            <w:r>
-              <w:lastRenderedPageBreak/>
-              <w:t>in aree tematiche</w:t>
-            </w:r>
-          </w:p>
-        </w:tc>
-        <w:tc>
-          <w:tcPr>
-            <w:tcW w:w="766" w:type="dxa"/>
-          </w:tcPr>
-          <w:p>
-            <w:r>
-              <w:lastRenderedPageBreak/>
+            <w:tcW w:w="1054" w:type="dxa"/>
+          </w:tcPr>
+          <w:p>
+            <w:r>
+              <w:t>Presentare i link come un elenco verticale suddiviso in aree tematiche</w:t>
+            </w:r>
+          </w:p>
+        </w:tc>
+        <w:tc>
+          <w:tcPr>
+            <w:tcW w:w="986" w:type="dxa"/>
+          </w:tcPr>
+          <w:p>
+            <w:r>
               <w:t>3</w:t>
             </w:r>
           </w:p>
@@ -665,7 +779,7 @@
       <w:tr>
         <w:tc>
           <w:tcPr>
-            <w:tcW w:w="882" w:type="dxa"/>
+            <w:tcW w:w="918" w:type="dxa"/>
           </w:tcPr>
           <w:p>
             <w:r>
@@ -675,7 +789,7 @@
         </w:tc>
         <w:tc>
           <w:tcPr>
-            <w:tcW w:w="4146" w:type="dxa"/>
+            <w:tcW w:w="4020" w:type="dxa"/>
           </w:tcPr>
           <w:p>
             <w:hyperlink r:id="rId11" w:history="1">
@@ -690,30 +804,39 @@
         </w:tc>
         <w:tc>
           <w:tcPr>
-            <w:tcW w:w="1245" w:type="dxa"/>
-          </w:tcPr>
-          <w:p>
-            <w:r>
-              <w:t>Non sono presenti tutti i moduli</w:t>
-            </w:r>
-            <w:r>
-              <w:t xml:space="preserve"> (es: pass ztl)</w:t>
-            </w:r>
-          </w:p>
-        </w:tc>
-        <w:tc>
-          <w:tcPr>
-            <w:tcW w:w="1344" w:type="dxa"/>
-          </w:tcPr>
-          <w:p>
-            <w:r>
-              <w:t>?</w:t>
-            </w:r>
-          </w:p>
-        </w:tc>
-        <w:tc>
-          <w:tcPr>
-            <w:tcW w:w="1245" w:type="dxa"/>
+            <w:tcW w:w="1243" w:type="dxa"/>
+          </w:tcPr>
+          <w:p>
+            <w:r>
+              <w:t xml:space="preserve">Non sono presenti tutti i moduli (es: pass </w:t>
+            </w:r>
+            <w:proofErr w:type="spellStart"/>
+            <w:r>
+              <w:t>ztl</w:t>
+            </w:r>
+            <w:proofErr w:type="spellEnd"/>
+            <w:r>
+              <w:t>)</w:t>
+            </w:r>
+          </w:p>
+        </w:tc>
+        <w:tc>
+          <w:tcPr>
+            <w:tcW w:w="1407" w:type="dxa"/>
+          </w:tcPr>
+          <w:p>
+            <w:r>
+              <w:rPr>
+                <w:sz w:val="20"/>
+                <w:szCs w:val="20"/>
+              </w:rPr>
+              <w:t>Allineamento tra il mondo del sistema e quello reale</w:t>
+            </w:r>
+          </w:p>
+        </w:tc>
+        <w:tc>
+          <w:tcPr>
+            <w:tcW w:w="1054" w:type="dxa"/>
           </w:tcPr>
           <w:p>
             <w:r>
@@ -723,7 +846,7 @@
         </w:tc>
         <w:tc>
           <w:tcPr>
-            <w:tcW w:w="766" w:type="dxa"/>
+            <w:tcW w:w="986" w:type="dxa"/>
           </w:tcPr>
           <w:p>
             <w:r>
@@ -735,7 +858,7 @@
       <w:tr>
         <w:tc>
           <w:tcPr>
-            <w:tcW w:w="882" w:type="dxa"/>
+            <w:tcW w:w="918" w:type="dxa"/>
           </w:tcPr>
           <w:p>
             <w:r>
@@ -745,7 +868,7 @@
         </w:tc>
         <w:tc>
           <w:tcPr>
-            <w:tcW w:w="4146" w:type="dxa"/>
+            <w:tcW w:w="4020" w:type="dxa"/>
           </w:tcPr>
           <w:p>
             <w:hyperlink r:id="rId12" w:history="1">
@@ -760,17 +883,25 @@
         </w:tc>
         <w:tc>
           <w:tcPr>
-            <w:tcW w:w="1245" w:type="dxa"/>
-          </w:tcPr>
-          <w:p>
-            <w:r>
-              <w:t>Il tooltip e l’etichetta del link non coincidono con il titolo della pagina di destinazione</w:t>
-            </w:r>
-          </w:p>
-        </w:tc>
-        <w:tc>
-          <w:tcPr>
-            <w:tcW w:w="1344" w:type="dxa"/>
+            <w:tcW w:w="1243" w:type="dxa"/>
+          </w:tcPr>
+          <w:p>
+            <w:r>
+              <w:t xml:space="preserve">Il </w:t>
+            </w:r>
+            <w:proofErr w:type="spellStart"/>
+            <w:r>
+              <w:t>tooltip</w:t>
+            </w:r>
+            <w:proofErr w:type="spellEnd"/>
+            <w:r>
+              <w:t xml:space="preserve"> e l’etichetta del link non coincidono con il titolo della pagina di destinazione</w:t>
+            </w:r>
+          </w:p>
+        </w:tc>
+        <w:tc>
+          <w:tcPr>
+            <w:tcW w:w="1407" w:type="dxa"/>
           </w:tcPr>
           <w:p>
             <w:r>
@@ -780,20 +911,17 @@
         </w:tc>
         <w:tc>
           <w:tcPr>
-            <w:tcW w:w="1245" w:type="dxa"/>
-          </w:tcPr>
-          <w:p>
-            <w:r>
-              <w:t xml:space="preserve">Modificare il titolo della pagina in </w:t>
-            </w:r>
-            <w:r>
-              <w:t xml:space="preserve">“Archivio Moduli” </w:t>
-            </w:r>
-          </w:p>
-        </w:tc>
-        <w:tc>
-          <w:tcPr>
-            <w:tcW w:w="766" w:type="dxa"/>
+            <w:tcW w:w="1054" w:type="dxa"/>
+          </w:tcPr>
+          <w:p>
+            <w:r>
+              <w:t xml:space="preserve">Modificare il titolo della pagina in “Archivio Moduli” </w:t>
+            </w:r>
+          </w:p>
+        </w:tc>
+        <w:tc>
+          <w:tcPr>
+            <w:tcW w:w="986" w:type="dxa"/>
           </w:tcPr>
           <w:p>
             <w:r>
@@ -805,7 +933,7 @@
       <w:tr>
         <w:tc>
           <w:tcPr>
-            <w:tcW w:w="882" w:type="dxa"/>
+            <w:tcW w:w="918" w:type="dxa"/>
           </w:tcPr>
           <w:p>
             <w:r>
@@ -815,7 +943,7 @@
         </w:tc>
         <w:tc>
           <w:tcPr>
-            <w:tcW w:w="4146" w:type="dxa"/>
+            <w:tcW w:w="4020" w:type="dxa"/>
           </w:tcPr>
           <w:p>
             <w:hyperlink r:id="rId13" w:history="1">
@@ -830,7 +958,7 @@
         </w:tc>
         <w:tc>
           <w:tcPr>
-            <w:tcW w:w="1245" w:type="dxa"/>
+            <w:tcW w:w="1243" w:type="dxa"/>
           </w:tcPr>
           <w:p>
             <w:r>
@@ -840,7 +968,7 @@
         </w:tc>
         <w:tc>
           <w:tcPr>
-            <w:tcW w:w="1344" w:type="dxa"/>
+            <w:tcW w:w="1407" w:type="dxa"/>
           </w:tcPr>
           <w:p>
             <w:r>
@@ -850,7 +978,7 @@
         </w:tc>
         <w:tc>
           <w:tcPr>
-            <w:tcW w:w="1245" w:type="dxa"/>
+            <w:tcW w:w="1054" w:type="dxa"/>
           </w:tcPr>
           <w:p>
             <w:r>
@@ -860,7 +988,7 @@
         </w:tc>
         <w:tc>
           <w:tcPr>
-            <w:tcW w:w="766" w:type="dxa"/>
+            <w:tcW w:w="986" w:type="dxa"/>
           </w:tcPr>
           <w:p>
             <w:r>
@@ -872,7 +1000,7 @@
       <w:tr>
         <w:tc>
           <w:tcPr>
-            <w:tcW w:w="882" w:type="dxa"/>
+            <w:tcW w:w="918" w:type="dxa"/>
           </w:tcPr>
           <w:p>
             <w:r>
@@ -882,7 +1010,7 @@
         </w:tc>
         <w:tc>
           <w:tcPr>
-            <w:tcW w:w="4146" w:type="dxa"/>
+            <w:tcW w:w="4020" w:type="dxa"/>
           </w:tcPr>
           <w:p>
             <w:hyperlink r:id="rId14" w:history="1">
@@ -897,7 +1025,7 @@
         </w:tc>
         <w:tc>
           <w:tcPr>
-            <w:tcW w:w="1245" w:type="dxa"/>
+            <w:tcW w:w="1243" w:type="dxa"/>
           </w:tcPr>
           <w:p>
             <w:r>
@@ -907,7 +1035,7 @@
         </w:tc>
         <w:tc>
           <w:tcPr>
-            <w:tcW w:w="1344" w:type="dxa"/>
+            <w:tcW w:w="1407" w:type="dxa"/>
           </w:tcPr>
           <w:p>
             <w:r>
@@ -917,7 +1045,7 @@
         </w:tc>
         <w:tc>
           <w:tcPr>
-            <w:tcW w:w="1245" w:type="dxa"/>
+            <w:tcW w:w="1054" w:type="dxa"/>
           </w:tcPr>
           <w:p>
             <w:r>
@@ -927,7 +1055,7 @@
         </w:tc>
         <w:tc>
           <w:tcPr>
-            <w:tcW w:w="766" w:type="dxa"/>
+            <w:tcW w:w="986" w:type="dxa"/>
           </w:tcPr>
           <w:p>
             <w:r>
@@ -937,9 +1065,12 @@
         </w:tc>
       </w:tr>
       <w:tr>
-        <w:tc>
-          <w:tcPr>
-            <w:tcW w:w="882" w:type="dxa"/>
+        <w:trPr>
+          <w:trHeight w:val="2677"/>
+        </w:trPr>
+        <w:tc>
+          <w:tcPr>
+            <w:tcW w:w="918" w:type="dxa"/>
           </w:tcPr>
           <w:p>
             <w:r>
@@ -949,7 +1080,7 @@
         </w:tc>
         <w:tc>
           <w:tcPr>
-            <w:tcW w:w="4146" w:type="dxa"/>
+            <w:tcW w:w="4020" w:type="dxa"/>
           </w:tcPr>
           <w:p>
             <w:hyperlink r:id="rId15" w:history="1">
@@ -960,13 +1091,11 @@
                 <w:t>home</w:t>
               </w:r>
             </w:hyperlink>
-            <w:bookmarkStart w:id="0" w:name="_GoBack"/>
-            <w:bookmarkEnd w:id="0"/>
-          </w:p>
-        </w:tc>
-        <w:tc>
-          <w:tcPr>
-            <w:tcW w:w="1245" w:type="dxa"/>
+          </w:p>
+        </w:tc>
+        <w:tc>
+          <w:tcPr>
+            <w:tcW w:w="1243" w:type="dxa"/>
           </w:tcPr>
           <w:p>
             <w:r>
@@ -976,7 +1105,7 @@
         </w:tc>
         <w:tc>
           <w:tcPr>
-            <w:tcW w:w="1344" w:type="dxa"/>
+            <w:tcW w:w="1407" w:type="dxa"/>
           </w:tcPr>
           <w:p>
             <w:r>
@@ -986,7 +1115,7 @@
         </w:tc>
         <w:tc>
           <w:tcPr>
-            <w:tcW w:w="1245" w:type="dxa"/>
+            <w:tcW w:w="1054" w:type="dxa"/>
           </w:tcPr>
           <w:p>
             <w:r>
@@ -996,7 +1125,7 @@
         </w:tc>
         <w:tc>
           <w:tcPr>
-            <w:tcW w:w="766" w:type="dxa"/>
+            <w:tcW w:w="986" w:type="dxa"/>
           </w:tcPr>
           <w:p>
             <w:r>
@@ -1008,7 +1137,118 @@
       <w:tr>
         <w:tc>
           <w:tcPr>
-            <w:tcW w:w="882" w:type="dxa"/>
+            <w:tcW w:w="918" w:type="dxa"/>
+          </w:tcPr>
+          <w:p>
+            <w:pPr>
+              <w:rPr>
+                <w:b/>
+              </w:rPr>
+            </w:pPr>
+            <w:r>
+              <w:rPr>
+                <w:b/>
+              </w:rPr>
+              <w:lastRenderedPageBreak/>
+              <w:t>N.ro problema</w:t>
+            </w:r>
+          </w:p>
+        </w:tc>
+        <w:tc>
+          <w:tcPr>
+            <w:tcW w:w="4020" w:type="dxa"/>
+          </w:tcPr>
+          <w:p>
+            <w:pPr>
+              <w:rPr>
+                <w:b/>
+              </w:rPr>
+            </w:pPr>
+            <w:r>
+              <w:rPr>
+                <w:b/>
+              </w:rPr>
+              <w:t>Locazione</w:t>
+            </w:r>
+          </w:p>
+        </w:tc>
+        <w:tc>
+          <w:tcPr>
+            <w:tcW w:w="1243" w:type="dxa"/>
+          </w:tcPr>
+          <w:p>
+            <w:pPr>
+              <w:rPr>
+                <w:b/>
+              </w:rPr>
+            </w:pPr>
+            <w:r>
+              <w:rPr>
+                <w:b/>
+              </w:rPr>
+              <w:t>Problema</w:t>
+            </w:r>
+          </w:p>
+        </w:tc>
+        <w:tc>
+          <w:tcPr>
+            <w:tcW w:w="1407" w:type="dxa"/>
+          </w:tcPr>
+          <w:p>
+            <w:pPr>
+              <w:rPr>
+                <w:b/>
+              </w:rPr>
+            </w:pPr>
+            <w:r>
+              <w:rPr>
+                <w:b/>
+              </w:rPr>
+              <w:t>Euristica violata</w:t>
+            </w:r>
+          </w:p>
+        </w:tc>
+        <w:tc>
+          <w:tcPr>
+            <w:tcW w:w="1054" w:type="dxa"/>
+          </w:tcPr>
+          <w:p>
+            <w:pPr>
+              <w:rPr>
+                <w:b/>
+              </w:rPr>
+            </w:pPr>
+            <w:r>
+              <w:rPr>
+                <w:b/>
+              </w:rPr>
+              <w:t>Possibile soluzione</w:t>
+            </w:r>
+          </w:p>
+        </w:tc>
+        <w:tc>
+          <w:tcPr>
+            <w:tcW w:w="986" w:type="dxa"/>
+          </w:tcPr>
+          <w:p>
+            <w:pPr>
+              <w:rPr>
+                <w:b/>
+              </w:rPr>
+            </w:pPr>
+            <w:r>
+              <w:rPr>
+                <w:b/>
+              </w:rPr>
+              <w:t>Grado di severità *</w:t>
+            </w:r>
+          </w:p>
+        </w:tc>
+      </w:tr>
+      <w:tr>
+        <w:tc>
+          <w:tcPr>
+            <w:tcW w:w="918" w:type="dxa"/>
           </w:tcPr>
           <w:p>
             <w:r>
@@ -1018,7 +1258,7 @@
         </w:tc>
         <w:tc>
           <w:tcPr>
-            <w:tcW w:w="4146" w:type="dxa"/>
+            <w:tcW w:w="4020" w:type="dxa"/>
           </w:tcPr>
           <w:p>
             <w:hyperlink r:id="rId16" w:history="1">
@@ -1026,14 +1266,22 @@
                 <w:rPr>
                   <w:rStyle w:val="Collegamentoipertestuale"/>
                 </w:rPr>
-                <w:t>/pagine/servizi-ed-utilita</w:t>
+                <w:t>/pagine/servizi-ed-</w:t>
               </w:r>
+              <w:proofErr w:type="spellStart"/>
+              <w:r>
+                <w:rPr>
+                  <w:rStyle w:val="Collegamentoipertestuale"/>
+                </w:rPr>
+                <w:t>utilita</w:t>
+              </w:r>
+              <w:proofErr w:type="spellEnd"/>
             </w:hyperlink>
           </w:p>
         </w:tc>
         <w:tc>
           <w:tcPr>
-            <w:tcW w:w="1245" w:type="dxa"/>
+            <w:tcW w:w="1243" w:type="dxa"/>
           </w:tcPr>
           <w:p>
             <w:r>
@@ -1043,7 +1291,7 @@
         </w:tc>
         <w:tc>
           <w:tcPr>
-            <w:tcW w:w="1344" w:type="dxa"/>
+            <w:tcW w:w="1407" w:type="dxa"/>
           </w:tcPr>
           <w:p>
             <w:r>
@@ -1053,7 +1301,7 @@
         </w:tc>
         <w:tc>
           <w:tcPr>
-            <w:tcW w:w="1245" w:type="dxa"/>
+            <w:tcW w:w="1054" w:type="dxa"/>
           </w:tcPr>
           <w:p>
             <w:r>
@@ -1063,7 +1311,7 @@
         </w:tc>
         <w:tc>
           <w:tcPr>
-            <w:tcW w:w="766" w:type="dxa"/>
+            <w:tcW w:w="986" w:type="dxa"/>
           </w:tcPr>
           <w:p>
             <w:r>
@@ -1075,7 +1323,7 @@
       <w:tr>
         <w:tc>
           <w:tcPr>
-            <w:tcW w:w="882" w:type="dxa"/>
+            <w:tcW w:w="918" w:type="dxa"/>
           </w:tcPr>
           <w:p>
             <w:r>
@@ -1085,7 +1333,7 @@
         </w:tc>
         <w:tc>
           <w:tcPr>
-            <w:tcW w:w="4146" w:type="dxa"/>
+            <w:tcW w:w="4020" w:type="dxa"/>
           </w:tcPr>
           <w:p>
             <w:hyperlink r:id="rId17" w:history="1">
@@ -1100,7 +1348,7 @@
         </w:tc>
         <w:tc>
           <w:tcPr>
-            <w:tcW w:w="1245" w:type="dxa"/>
+            <w:tcW w:w="1243" w:type="dxa"/>
           </w:tcPr>
           <w:p>
             <w:r>
@@ -1110,7 +1358,7 @@
         </w:tc>
         <w:tc>
           <w:tcPr>
-            <w:tcW w:w="1344" w:type="dxa"/>
+            <w:tcW w:w="1407" w:type="dxa"/>
           </w:tcPr>
           <w:p>
             <w:r>
@@ -1120,7 +1368,7 @@
         </w:tc>
         <w:tc>
           <w:tcPr>
-            <w:tcW w:w="1245" w:type="dxa"/>
+            <w:tcW w:w="1054" w:type="dxa"/>
           </w:tcPr>
           <w:p>
             <w:r>
@@ -1130,7 +1378,7 @@
         </w:tc>
         <w:tc>
           <w:tcPr>
-            <w:tcW w:w="766" w:type="dxa"/>
+            <w:tcW w:w="986" w:type="dxa"/>
           </w:tcPr>
           <w:p>
             <w:r>
@@ -1142,18 +1390,17 @@
       <w:tr>
         <w:tc>
           <w:tcPr>
-            <w:tcW w:w="882" w:type="dxa"/>
-          </w:tcPr>
-          <w:p>
-            <w:r>
-              <w:lastRenderedPageBreak/>
+            <w:tcW w:w="918" w:type="dxa"/>
+          </w:tcPr>
+          <w:p>
+            <w:r>
               <w:t>14</w:t>
             </w:r>
           </w:p>
         </w:tc>
         <w:tc>
           <w:tcPr>
-            <w:tcW w:w="4146" w:type="dxa"/>
+            <w:tcW w:w="4020" w:type="dxa"/>
           </w:tcPr>
           <w:p>
             <w:hyperlink r:id="rId18" w:history="1">
@@ -1168,20 +1415,17 @@
         </w:tc>
         <w:tc>
           <w:tcPr>
-            <w:tcW w:w="1245" w:type="dxa"/>
-          </w:tcPr>
-          <w:p>
-            <w:r>
-              <w:t>La pagina è</w:t>
-            </w:r>
-            <w:r>
-              <w:t xml:space="preserve"> piena di testo</w:t>
-            </w:r>
-          </w:p>
-        </w:tc>
-        <w:tc>
-          <w:tcPr>
-            <w:tcW w:w="1344" w:type="dxa"/>
+            <w:tcW w:w="1243" w:type="dxa"/>
+          </w:tcPr>
+          <w:p>
+            <w:r>
+              <w:t>La pagina è piena di testo</w:t>
+            </w:r>
+          </w:p>
+        </w:tc>
+        <w:tc>
+          <w:tcPr>
+            <w:tcW w:w="1407" w:type="dxa"/>
           </w:tcPr>
           <w:p>
             <w:r>
@@ -1191,7 +1435,7 @@
         </w:tc>
         <w:tc>
           <w:tcPr>
-            <w:tcW w:w="1245" w:type="dxa"/>
+            <w:tcW w:w="1054" w:type="dxa"/>
           </w:tcPr>
           <w:p>
             <w:r>
@@ -1201,7 +1445,7 @@
         </w:tc>
         <w:tc>
           <w:tcPr>
-            <w:tcW w:w="766" w:type="dxa"/>
+            <w:tcW w:w="986" w:type="dxa"/>
           </w:tcPr>
           <w:p>
             <w:r>
@@ -1213,7 +1457,7 @@
       <w:tr>
         <w:tc>
           <w:tcPr>
-            <w:tcW w:w="882" w:type="dxa"/>
+            <w:tcW w:w="918" w:type="dxa"/>
           </w:tcPr>
           <w:p>
             <w:r>
@@ -1223,7 +1467,7 @@
         </w:tc>
         <w:tc>
           <w:tcPr>
-            <w:tcW w:w="4146" w:type="dxa"/>
+            <w:tcW w:w="4020" w:type="dxa"/>
           </w:tcPr>
           <w:p>
             <w:hyperlink r:id="rId19" w:history="1">
@@ -1238,23 +1482,17 @@
         </w:tc>
         <w:tc>
           <w:tcPr>
-            <w:tcW w:w="1245" w:type="dxa"/>
-          </w:tcPr>
-          <w:p>
-            <w:r>
-              <w:t>Le briciole di pane non sono ben chiare</w:t>
-            </w:r>
-            <w:r>
-              <w:t>, vi è una doppia lettura</w:t>
-            </w:r>
-            <w:r>
-              <w:t xml:space="preserve"> </w:t>
-            </w:r>
-          </w:p>
-        </w:tc>
-        <w:tc>
-          <w:tcPr>
-            <w:tcW w:w="1344" w:type="dxa"/>
+            <w:tcW w:w="1243" w:type="dxa"/>
+          </w:tcPr>
+          <w:p>
+            <w:r>
+              <w:t xml:space="preserve">Le briciole di pane non sono ben chiare, vi è una doppia lettura </w:t>
+            </w:r>
+          </w:p>
+        </w:tc>
+        <w:tc>
+          <w:tcPr>
+            <w:tcW w:w="1407" w:type="dxa"/>
           </w:tcPr>
           <w:p>
             <w:r>
@@ -1264,20 +1502,17 @@
         </w:tc>
         <w:tc>
           <w:tcPr>
-            <w:tcW w:w="1245" w:type="dxa"/>
-          </w:tcPr>
-          <w:p>
-            <w:r>
-              <w:t>Porre sullo stesso rigo le briciole di pane</w:t>
-            </w:r>
-            <w:r>
-              <w:t xml:space="preserve">, in maniera ben visibile </w:t>
-            </w:r>
-          </w:p>
-        </w:tc>
-        <w:tc>
-          <w:tcPr>
-            <w:tcW w:w="766" w:type="dxa"/>
+            <w:tcW w:w="1054" w:type="dxa"/>
+          </w:tcPr>
+          <w:p>
+            <w:r>
+              <w:t xml:space="preserve">Porre sullo stesso rigo le briciole di pane, in maniera ben visibile </w:t>
+            </w:r>
+          </w:p>
+        </w:tc>
+        <w:tc>
+          <w:tcPr>
+            <w:tcW w:w="986" w:type="dxa"/>
           </w:tcPr>
           <w:p>
             <w:r>
@@ -1289,7 +1524,7 @@
       <w:tr>
         <w:tc>
           <w:tcPr>
-            <w:tcW w:w="882" w:type="dxa"/>
+            <w:tcW w:w="918" w:type="dxa"/>
           </w:tcPr>
           <w:p>
             <w:r>
@@ -1299,7 +1534,7 @@
         </w:tc>
         <w:tc>
           <w:tcPr>
-            <w:tcW w:w="4146" w:type="dxa"/>
+            <w:tcW w:w="4020" w:type="dxa"/>
           </w:tcPr>
           <w:p>
             <w:hyperlink r:id="rId20" w:history="1">
@@ -1314,20 +1549,17 @@
         </w:tc>
         <w:tc>
           <w:tcPr>
-            <w:tcW w:w="1245" w:type="dxa"/>
-          </w:tcPr>
-          <w:p>
-            <w:r>
-              <w:t xml:space="preserve">La pagina è </w:t>
-            </w:r>
-            <w:r>
-              <w:t>piena di testo</w:t>
-            </w:r>
-          </w:p>
-        </w:tc>
-        <w:tc>
-          <w:tcPr>
-            <w:tcW w:w="1344" w:type="dxa"/>
+            <w:tcW w:w="1243" w:type="dxa"/>
+          </w:tcPr>
+          <w:p>
+            <w:r>
+              <w:t>La pagina è piena di testo</w:t>
+            </w:r>
+          </w:p>
+        </w:tc>
+        <w:tc>
+          <w:tcPr>
+            <w:tcW w:w="1407" w:type="dxa"/>
           </w:tcPr>
           <w:p>
             <w:r>
@@ -1337,7 +1569,7 @@
         </w:tc>
         <w:tc>
           <w:tcPr>
-            <w:tcW w:w="1245" w:type="dxa"/>
+            <w:tcW w:w="1054" w:type="dxa"/>
           </w:tcPr>
           <w:p>
             <w:r>
@@ -1347,7 +1579,7 @@
         </w:tc>
         <w:tc>
           <w:tcPr>
-            <w:tcW w:w="766" w:type="dxa"/>
+            <w:tcW w:w="986" w:type="dxa"/>
           </w:tcPr>
           <w:p>
             <w:r>
@@ -1359,7 +1591,7 @@
       <w:tr>
         <w:tc>
           <w:tcPr>
-            <w:tcW w:w="882" w:type="dxa"/>
+            <w:tcW w:w="918" w:type="dxa"/>
           </w:tcPr>
           <w:p>
             <w:r>
@@ -1369,7 +1601,7 @@
         </w:tc>
         <w:tc>
           <w:tcPr>
-            <w:tcW w:w="4146" w:type="dxa"/>
+            <w:tcW w:w="4020" w:type="dxa"/>
           </w:tcPr>
           <w:p>
             <w:hyperlink r:id="rId21" w:history="1">
@@ -1384,7 +1616,7 @@
         </w:tc>
         <w:tc>
           <w:tcPr>
-            <w:tcW w:w="1245" w:type="dxa"/>
+            <w:tcW w:w="1243" w:type="dxa"/>
           </w:tcPr>
           <w:p>
             <w:r>
@@ -1394,7 +1626,7 @@
         </w:tc>
         <w:tc>
           <w:tcPr>
-            <w:tcW w:w="1344" w:type="dxa"/>
+            <w:tcW w:w="1407" w:type="dxa"/>
           </w:tcPr>
           <w:p>
             <w:r>
@@ -1404,7 +1636,7 @@
         </w:tc>
         <w:tc>
           <w:tcPr>
-            <w:tcW w:w="1245" w:type="dxa"/>
+            <w:tcW w:w="1054" w:type="dxa"/>
           </w:tcPr>
           <w:p>
             <w:r>
@@ -1414,7 +1646,7 @@
         </w:tc>
         <w:tc>
           <w:tcPr>
-            <w:tcW w:w="766" w:type="dxa"/>
+            <w:tcW w:w="986" w:type="dxa"/>
           </w:tcPr>
           <w:p>
             <w:r>
@@ -1426,7 +1658,7 @@
       <w:tr>
         <w:tc>
           <w:tcPr>
-            <w:tcW w:w="882" w:type="dxa"/>
+            <w:tcW w:w="918" w:type="dxa"/>
           </w:tcPr>
           <w:p>
             <w:r>
@@ -1436,7 +1668,7 @@
         </w:tc>
         <w:tc>
           <w:tcPr>
-            <w:tcW w:w="4146" w:type="dxa"/>
+            <w:tcW w:w="4020" w:type="dxa"/>
           </w:tcPr>
           <w:p>
             <w:pPr>
@@ -1454,7 +1686,7 @@
         </w:tc>
         <w:tc>
           <w:tcPr>
-            <w:tcW w:w="1245" w:type="dxa"/>
+            <w:tcW w:w="1243" w:type="dxa"/>
           </w:tcPr>
           <w:p>
             <w:r>
@@ -1464,7 +1696,7 @@
         </w:tc>
         <w:tc>
           <w:tcPr>
-            <w:tcW w:w="1344" w:type="dxa"/>
+            <w:tcW w:w="1407" w:type="dxa"/>
           </w:tcPr>
           <w:p>
             <w:r>
@@ -1474,7 +1706,7 @@
         </w:tc>
         <w:tc>
           <w:tcPr>
-            <w:tcW w:w="1245" w:type="dxa"/>
+            <w:tcW w:w="1054" w:type="dxa"/>
           </w:tcPr>
           <w:p>
             <w:r>
@@ -1484,7 +1716,7 @@
         </w:tc>
         <w:tc>
           <w:tcPr>
-            <w:tcW w:w="766" w:type="dxa"/>
+            <w:tcW w:w="986" w:type="dxa"/>
           </w:tcPr>
           <w:p>
             <w:r>
@@ -1772,6 +2004,7 @@
     <w:lsdException w:name="HTML Sample" w:semiHidden="1" w:unhideWhenUsed="1"/>
     <w:lsdException w:name="HTML Typewriter" w:semiHidden="1" w:unhideWhenUsed="1"/>
     <w:lsdException w:name="HTML Variable" w:semiHidden="1" w:unhideWhenUsed="1"/>
+    <w:lsdException w:name="Normal Table" w:semiHidden="1" w:unhideWhenUsed="1"/>
     <w:lsdException w:name="annotation subject" w:semiHidden="1" w:unhideWhenUsed="1"/>
     <w:lsdException w:name="No List" w:semiHidden="1" w:unhideWhenUsed="1"/>
     <w:lsdException w:name="Outline List 1" w:semiHidden="1" w:unhideWhenUsed="1"/>
@@ -1817,9 +2050,11 @@
     <w:lsdException w:name="Table Subtle 1" w:semiHidden="1" w:unhideWhenUsed="1"/>
     <w:lsdException w:name="Table Subtle 2" w:semiHidden="1" w:unhideWhenUsed="1"/>
     <w:lsdException w:name="Table Web 1" w:semiHidden="1" w:unhideWhenUsed="1"/>
+    <w:lsdException w:name="Table Web 2" w:semiHidden="1" w:unhideWhenUsed="1"/>
     <w:lsdException w:name="Table Web 3" w:semiHidden="1" w:unhideWhenUsed="1"/>
     <w:lsdException w:name="Balloon Text" w:semiHidden="1" w:unhideWhenUsed="1"/>
     <w:lsdException w:name="Table Grid" w:uiPriority="59"/>
+    <w:lsdException w:name="Table Theme" w:semiHidden="1" w:unhideWhenUsed="1"/>
     <w:lsdException w:name="Placeholder Text" w:semiHidden="1"/>
     <w:lsdException w:name="No Spacing" w:uiPriority="1" w:qFormat="1"/>
     <w:lsdException w:name="Light Shading" w:uiPriority="60"/>

</xml_diff>